<commit_message>
update curriculo e services
</commit_message>
<xml_diff>
--- a/documents/Curriculo.docx
+++ b/documents/Curriculo.docx
@@ -501,7 +501,31 @@
         <w:rPr>
           <w:rFonts w:ascii="Verdana" w:eastAsia="Verdana" w:hAnsi="Verdana" w:cs="Verdana"/>
         </w:rPr>
-        <w:t xml:space="preserve">Superior: Análise e Desenvolvimento de Sistemas 2019 – 2020 / UNICESUMAR (Retomada na área de tecnologia). </w:t>
+        <w:t>Superior</w:t>
+      </w:r>
+      <w:r>
+        <w:rPr>
+          <w:rFonts w:ascii="Verdana" w:eastAsia="Verdana" w:hAnsi="Verdana" w:cs="Verdana"/>
+        </w:rPr>
+        <w:t xml:space="preserve"> Completo</w:t>
+      </w:r>
+      <w:r>
+        <w:rPr>
+          <w:rFonts w:ascii="Verdana" w:eastAsia="Verdana" w:hAnsi="Verdana" w:cs="Verdana"/>
+        </w:rPr>
+        <w:t>: Análise e Desenvolvimento de Sistemas 2019 – 2020 / UNICESUMAR</w:t>
+      </w:r>
+      <w:r>
+        <w:rPr>
+          <w:rFonts w:ascii="Verdana" w:eastAsia="Verdana" w:hAnsi="Verdana" w:cs="Verdana"/>
+        </w:rPr>
+        <w:t>.</w:t>
+      </w:r>
+      <w:r>
+        <w:rPr>
+          <w:rFonts w:ascii="Verdana" w:eastAsia="Verdana" w:hAnsi="Verdana" w:cs="Verdana"/>
+        </w:rPr>
+        <w:t xml:space="preserve"> </w:t>
       </w:r>
     </w:p>
     <w:p>
@@ -528,7 +552,13 @@
         <w:rPr>
           <w:rFonts w:ascii="Verdana" w:eastAsia="Verdana" w:hAnsi="Verdana" w:cs="Verdana"/>
         </w:rPr>
-        <w:t>Superior Incompleto: Sistemas de Informação 2011 - 2014 / UNIRON RO (seis semestres sem reprovação). Estudos interrompidos.</w:t>
+        <w:t>Superior Incompleto: Sistemas de Informação 2011 - 2014 / UNIRON</w:t>
+      </w:r>
+      <w:r>
+        <w:rPr>
+          <w:rFonts w:ascii="Verdana" w:eastAsia="Verdana" w:hAnsi="Verdana" w:cs="Verdana"/>
+        </w:rPr>
+        <w:t>.</w:t>
       </w:r>
     </w:p>
     <w:p>
@@ -541,7 +571,8 @@
           <w:between w:val="nil"/>
         </w:pBdr>
         <w:spacing w:after="120" w:line="240" w:lineRule="auto"/>
-        <w:ind w:left="0" w:hanging="2"/>
+        <w:ind w:leftChars="0" w:left="0" w:firstLineChars="0" w:firstLine="0"/>
+        <w:jc w:val="both"/>
         <w:rPr>
           <w:rFonts w:ascii="Verdana" w:eastAsia="Verdana" w:hAnsi="Verdana" w:cs="Verdana"/>
         </w:rPr>
@@ -851,6 +882,12 @@
         <w:rPr>
           <w:rFonts w:ascii="Verdana" w:eastAsia="Verdana" w:hAnsi="Verdana" w:cs="Verdana"/>
         </w:rPr>
+        <w:t>.</w:t>
+      </w:r>
+      <w:r>
+        <w:rPr>
+          <w:rFonts w:ascii="Verdana" w:eastAsia="Verdana" w:hAnsi="Verdana" w:cs="Verdana"/>
+        </w:rPr>
         <w:br/>
       </w:r>
       <w:r>
@@ -1013,8 +1050,6 @@
         <w:jc w:val="both"/>
         <w:rPr>
           <w:rFonts w:ascii="Verdana" w:eastAsia="Verdana" w:hAnsi="Verdana" w:cs="Verdana"/>
-          <w:b/>
-          <w:bCs/>
         </w:rPr>
       </w:pPr>
       <w:r>
@@ -1082,8 +1117,8 @@
           <w:right w:val="nil"/>
           <w:between w:val="nil"/>
         </w:pBdr>
-        <w:spacing w:after="120"/>
-        <w:ind w:left="0" w:hanging="2"/>
+        <w:spacing w:after="120" w:line="240" w:lineRule="auto"/>
+        <w:ind w:leftChars="0" w:left="0" w:firstLineChars="0" w:firstLine="0"/>
         <w:jc w:val="both"/>
         <w:rPr>
           <w:rFonts w:ascii="Verdana" w:eastAsia="Verdana" w:hAnsi="Verdana" w:cs="Verdana"/>
@@ -1107,13 +1142,40 @@
           <w:color w:val="575F6D"/>
         </w:rPr>
       </w:pPr>
-      <w:r>
+    </w:p>
+    <w:p>
+      <w:pPr>
+        <w:pBdr>
+          <w:top w:val="nil"/>
+          <w:left w:val="nil"/>
+          <w:bottom w:val="nil"/>
+          <w:right w:val="nil"/>
+          <w:between w:val="nil"/>
+        </w:pBdr>
+        <w:spacing w:before="200" w:after="0" w:line="240" w:lineRule="auto"/>
+        <w:ind w:left="0" w:hanging="2"/>
         <w:rPr>
           <w:rFonts w:ascii="Verdana" w:eastAsia="Verdana" w:hAnsi="Verdana" w:cs="Verdana"/>
           <w:smallCaps/>
           <w:color w:val="575F6D"/>
         </w:rPr>
-        <w:t>EXPERIÊNCIA NAS SEGUINTES TECNOLOGIAS:</w:t>
+      </w:pPr>
+      <w:r>
+        <w:rPr>
+          <w:rFonts w:ascii="Verdana" w:eastAsia="Verdana" w:hAnsi="Verdana" w:cs="Verdana"/>
+          <w:smallCaps/>
+          <w:color w:val="575F6D"/>
+        </w:rPr>
+        <w:lastRenderedPageBreak/>
+        <w:t>AREA DE ATUAÇÃO</w:t>
+      </w:r>
+      <w:r>
+        <w:rPr>
+          <w:rFonts w:ascii="Verdana" w:eastAsia="Verdana" w:hAnsi="Verdana" w:cs="Verdana"/>
+          <w:smallCaps/>
+          <w:color w:val="575F6D"/>
+        </w:rPr>
+        <w:t>:</w:t>
       </w:r>
     </w:p>
     <w:p>
@@ -1262,204 +1324,33 @@
           <w:rFonts w:ascii="Verdana" w:eastAsia="Verdana" w:hAnsi="Verdana" w:cs="Verdana"/>
           <w:b/>
         </w:rPr>
-        <w:t>Back-</w:t>
+        <w:t>Padrões</w:t>
+      </w:r>
+      <w:r>
+        <w:rPr>
+          <w:rFonts w:ascii="Verdana" w:eastAsia="Verdana" w:hAnsi="Verdana" w:cs="Verdana"/>
+        </w:rPr>
+        <w:t xml:space="preserve">: </w:t>
+      </w:r>
+      <w:r>
+        <w:rPr>
+          <w:rFonts w:ascii="Verdana" w:eastAsia="Verdana" w:hAnsi="Verdana" w:cs="Verdana"/>
+        </w:rPr>
+        <w:t xml:space="preserve">Domain Drive Design (DDD), MVC, SOLID e Clean </w:t>
       </w:r>
       <w:proofErr w:type="spellStart"/>
       <w:r>
         <w:rPr>
           <w:rFonts w:ascii="Verdana" w:eastAsia="Verdana" w:hAnsi="Verdana" w:cs="Verdana"/>
-          <w:b/>
-        </w:rPr>
-        <w:t>end</w:t>
+        </w:rPr>
+        <w:t>Code</w:t>
       </w:r>
       <w:proofErr w:type="spellEnd"/>
       <w:r>
         <w:rPr>
           <w:rFonts w:ascii="Verdana" w:eastAsia="Verdana" w:hAnsi="Verdana" w:cs="Verdana"/>
         </w:rPr>
-        <w:t xml:space="preserve">: C#, Asp.NET Core MVC, </w:t>
-      </w:r>
-      <w:proofErr w:type="spellStart"/>
-      <w:r>
-        <w:rPr>
-          <w:rFonts w:ascii="Verdana" w:eastAsia="Verdana" w:hAnsi="Verdana" w:cs="Verdana"/>
-        </w:rPr>
-        <w:t>Razor</w:t>
-      </w:r>
-      <w:proofErr w:type="spellEnd"/>
-      <w:r>
-        <w:rPr>
-          <w:rFonts w:ascii="Verdana" w:eastAsia="Verdana" w:hAnsi="Verdana" w:cs="Verdana"/>
-        </w:rPr>
-        <w:t xml:space="preserve"> </w:t>
-      </w:r>
-      <w:proofErr w:type="spellStart"/>
-      <w:r>
-        <w:rPr>
-          <w:rFonts w:ascii="Verdana" w:eastAsia="Verdana" w:hAnsi="Verdana" w:cs="Verdana"/>
-        </w:rPr>
-        <w:t>Pages</w:t>
-      </w:r>
-      <w:proofErr w:type="spellEnd"/>
-      <w:r>
-        <w:rPr>
-          <w:rFonts w:ascii="Verdana" w:eastAsia="Verdana" w:hAnsi="Verdana" w:cs="Verdana"/>
-        </w:rPr>
-        <w:t xml:space="preserve">, Web API, </w:t>
-      </w:r>
-      <w:proofErr w:type="spellStart"/>
-      <w:r>
-        <w:rPr>
-          <w:rFonts w:ascii="Verdana" w:eastAsia="Verdana" w:hAnsi="Verdana" w:cs="Verdana"/>
-        </w:rPr>
-        <w:t>Sql</w:t>
-      </w:r>
-      <w:proofErr w:type="spellEnd"/>
-      <w:r>
-        <w:rPr>
-          <w:rFonts w:ascii="Verdana" w:eastAsia="Verdana" w:hAnsi="Verdana" w:cs="Verdana"/>
-        </w:rPr>
-        <w:t xml:space="preserve"> Server, </w:t>
-      </w:r>
-      <w:proofErr w:type="spellStart"/>
-      <w:r>
-        <w:rPr>
-          <w:rFonts w:ascii="Verdana" w:eastAsia="Verdana" w:hAnsi="Verdana" w:cs="Verdana"/>
-        </w:rPr>
-        <w:t>MySql</w:t>
-      </w:r>
-      <w:proofErr w:type="spellEnd"/>
-      <w:r>
-        <w:rPr>
-          <w:rFonts w:ascii="Verdana" w:eastAsia="Verdana" w:hAnsi="Verdana" w:cs="Verdana"/>
-        </w:rPr>
-        <w:t xml:space="preserve">, </w:t>
-      </w:r>
-      <w:proofErr w:type="spellStart"/>
-      <w:r>
-        <w:rPr>
-          <w:rFonts w:ascii="Verdana" w:eastAsia="Verdana" w:hAnsi="Verdana" w:cs="Verdana"/>
-        </w:rPr>
-        <w:t>SqLite</w:t>
-      </w:r>
-      <w:proofErr w:type="spellEnd"/>
-      <w:r>
-        <w:rPr>
-          <w:rFonts w:ascii="Verdana" w:eastAsia="Verdana" w:hAnsi="Verdana" w:cs="Verdana"/>
-        </w:rPr>
-        <w:t xml:space="preserve"> (</w:t>
-      </w:r>
-      <w:proofErr w:type="spellStart"/>
-      <w:r>
-        <w:rPr>
-          <w:rFonts w:ascii="Verdana" w:eastAsia="Verdana" w:hAnsi="Verdana" w:cs="Verdana"/>
-        </w:rPr>
-        <w:t>portable</w:t>
-      </w:r>
-      <w:proofErr w:type="spellEnd"/>
-      <w:r>
-        <w:rPr>
-          <w:rFonts w:ascii="Verdana" w:eastAsia="Verdana" w:hAnsi="Verdana" w:cs="Verdana"/>
-        </w:rPr>
-        <w:t xml:space="preserve"> </w:t>
-      </w:r>
-      <w:proofErr w:type="spellStart"/>
-      <w:r>
-        <w:rPr>
-          <w:rFonts w:ascii="Verdana" w:eastAsia="Verdana" w:hAnsi="Verdana" w:cs="Verdana"/>
-        </w:rPr>
-        <w:t>database</w:t>
-      </w:r>
-      <w:proofErr w:type="spellEnd"/>
-      <w:r>
-        <w:rPr>
-          <w:rFonts w:ascii="Verdana" w:eastAsia="Verdana" w:hAnsi="Verdana" w:cs="Verdana"/>
-        </w:rPr>
-        <w:t xml:space="preserve">); Mapeamento e persistência de dados: ORM </w:t>
-      </w:r>
-      <w:proofErr w:type="spellStart"/>
-      <w:r>
-        <w:rPr>
-          <w:rFonts w:ascii="Verdana" w:eastAsia="Verdana" w:hAnsi="Verdana" w:cs="Verdana"/>
-        </w:rPr>
-        <w:t>Entity</w:t>
-      </w:r>
-      <w:proofErr w:type="spellEnd"/>
-      <w:r>
-        <w:rPr>
-          <w:rFonts w:ascii="Verdana" w:eastAsia="Verdana" w:hAnsi="Verdana" w:cs="Verdana"/>
-        </w:rPr>
-        <w:t xml:space="preserve"> Framework (</w:t>
-      </w:r>
-      <w:proofErr w:type="spellStart"/>
-      <w:r>
-        <w:rPr>
-          <w:rFonts w:ascii="Verdana" w:eastAsia="Verdana" w:hAnsi="Verdana" w:cs="Verdana"/>
-        </w:rPr>
-        <w:t>Code</w:t>
-      </w:r>
-      <w:proofErr w:type="spellEnd"/>
-      <w:r>
-        <w:rPr>
-          <w:rFonts w:ascii="Verdana" w:eastAsia="Verdana" w:hAnsi="Verdana" w:cs="Verdana"/>
-        </w:rPr>
-        <w:t xml:space="preserve"> e </w:t>
-      </w:r>
-      <w:proofErr w:type="spellStart"/>
-      <w:r>
-        <w:rPr>
-          <w:rFonts w:ascii="Verdana" w:eastAsia="Verdana" w:hAnsi="Verdana" w:cs="Verdana"/>
-        </w:rPr>
-        <w:t>Database</w:t>
-      </w:r>
-      <w:proofErr w:type="spellEnd"/>
-      <w:r>
-        <w:rPr>
-          <w:rFonts w:ascii="Verdana" w:eastAsia="Verdana" w:hAnsi="Verdana" w:cs="Verdana"/>
-        </w:rPr>
-        <w:t xml:space="preserve"> </w:t>
-      </w:r>
-      <w:proofErr w:type="spellStart"/>
-      <w:r>
-        <w:rPr>
-          <w:rFonts w:ascii="Verdana" w:eastAsia="Verdana" w:hAnsi="Verdana" w:cs="Verdana"/>
-        </w:rPr>
-        <w:t>First</w:t>
-      </w:r>
-      <w:proofErr w:type="spellEnd"/>
-      <w:r>
-        <w:rPr>
-          <w:rFonts w:ascii="Verdana" w:eastAsia="Verdana" w:hAnsi="Verdana" w:cs="Verdana"/>
-        </w:rPr>
-        <w:t xml:space="preserve">); Micro ORM </w:t>
-      </w:r>
-      <w:proofErr w:type="spellStart"/>
-      <w:r>
-        <w:rPr>
-          <w:rFonts w:ascii="Verdana" w:eastAsia="Verdana" w:hAnsi="Verdana" w:cs="Verdana"/>
-        </w:rPr>
-        <w:t>Dapper</w:t>
-      </w:r>
-      <w:proofErr w:type="spellEnd"/>
-      <w:r>
-        <w:rPr>
-          <w:rFonts w:ascii="Verdana" w:eastAsia="Verdana" w:hAnsi="Verdana" w:cs="Verdana"/>
-        </w:rPr>
-        <w:t xml:space="preserve">; Autenticação com </w:t>
-      </w:r>
-      <w:proofErr w:type="spellStart"/>
-      <w:r>
-        <w:rPr>
-          <w:rFonts w:ascii="Verdana" w:eastAsia="Verdana" w:hAnsi="Verdana" w:cs="Verdana"/>
-        </w:rPr>
-        <w:t>Identity</w:t>
-      </w:r>
-      <w:proofErr w:type="spellEnd"/>
-      <w:r>
-        <w:rPr>
-          <w:rFonts w:ascii="Verdana" w:eastAsia="Verdana" w:hAnsi="Verdana" w:cs="Verdana"/>
-        </w:rPr>
-        <w:t xml:space="preserve"> e JWT. </w:t>
+        <w:t>;</w:t>
       </w:r>
     </w:p>
     <w:p>
@@ -1486,86 +1377,21 @@
         <w:rPr>
           <w:rFonts w:ascii="Verdana" w:eastAsia="Verdana" w:hAnsi="Verdana" w:cs="Verdana"/>
           <w:b/>
-        </w:rPr>
-        <w:t>Front-</w:t>
-      </w:r>
-      <w:proofErr w:type="spellStart"/>
-      <w:r>
-        <w:rPr>
-          <w:rFonts w:ascii="Verdana" w:eastAsia="Verdana" w:hAnsi="Verdana" w:cs="Verdana"/>
-          <w:b/>
-        </w:rPr>
-        <w:t>end</w:t>
-      </w:r>
-      <w:proofErr w:type="spellEnd"/>
-      <w:r>
-        <w:rPr>
-          <w:rFonts w:ascii="Verdana" w:eastAsia="Verdana" w:hAnsi="Verdana" w:cs="Verdana"/>
-          <w:b/>
-        </w:rPr>
-        <w:t>:</w:t>
-      </w:r>
-      <w:r>
-        <w:rPr>
-          <w:rFonts w:ascii="Verdana" w:eastAsia="Verdana" w:hAnsi="Verdana" w:cs="Verdana"/>
-        </w:rPr>
-        <w:t xml:space="preserve"> HTML5, CSS, </w:t>
-      </w:r>
-      <w:proofErr w:type="spellStart"/>
-      <w:r>
-        <w:rPr>
-          <w:rFonts w:ascii="Verdana" w:eastAsia="Verdana" w:hAnsi="Verdana" w:cs="Verdana"/>
-        </w:rPr>
-        <w:t>JavaScript</w:t>
-      </w:r>
-      <w:proofErr w:type="spellEnd"/>
-      <w:r>
-        <w:rPr>
-          <w:rFonts w:ascii="Verdana" w:eastAsia="Verdana" w:hAnsi="Verdana" w:cs="Verdana"/>
-        </w:rPr>
-        <w:t xml:space="preserve">, </w:t>
-      </w:r>
-      <w:proofErr w:type="spellStart"/>
-      <w:r>
-        <w:rPr>
-          <w:rFonts w:ascii="Verdana" w:eastAsia="Verdana" w:hAnsi="Verdana" w:cs="Verdana"/>
-        </w:rPr>
-        <w:t>jQuery</w:t>
-      </w:r>
-      <w:proofErr w:type="spellEnd"/>
-      <w:r>
-        <w:rPr>
-          <w:rFonts w:ascii="Verdana" w:eastAsia="Verdana" w:hAnsi="Verdana" w:cs="Verdana"/>
-        </w:rPr>
-        <w:t xml:space="preserve">, </w:t>
-      </w:r>
-      <w:proofErr w:type="spellStart"/>
-      <w:r>
-        <w:rPr>
-          <w:rFonts w:ascii="Verdana" w:eastAsia="Verdana" w:hAnsi="Verdana" w:cs="Verdana"/>
-        </w:rPr>
-        <w:t>Bootstrap</w:t>
-      </w:r>
-      <w:proofErr w:type="spellEnd"/>
-      <w:r>
-        <w:rPr>
-          <w:rFonts w:ascii="Verdana" w:eastAsia="Verdana" w:hAnsi="Verdana" w:cs="Verdana"/>
-        </w:rPr>
-        <w:t xml:space="preserve">, Básico de SPA com </w:t>
-      </w:r>
-      <w:proofErr w:type="spellStart"/>
-      <w:r>
-        <w:rPr>
-          <w:rFonts w:ascii="Verdana" w:eastAsia="Verdana" w:hAnsi="Verdana" w:cs="Verdana"/>
-        </w:rPr>
-        <w:t>VueJS</w:t>
-      </w:r>
-      <w:proofErr w:type="spellEnd"/>
-      <w:r>
-        <w:rPr>
-          <w:rFonts w:ascii="Verdana" w:eastAsia="Verdana" w:hAnsi="Verdana" w:cs="Verdana"/>
-        </w:rPr>
-        <w:t xml:space="preserve">. </w:t>
+          <w:bCs/>
+        </w:rPr>
+        <w:t>Web Services</w:t>
+      </w:r>
+      <w:r>
+        <w:rPr>
+          <w:rFonts w:ascii="Verdana" w:eastAsia="Verdana" w:hAnsi="Verdana" w:cs="Verdana"/>
+        </w:rPr>
+        <w:t xml:space="preserve">: </w:t>
+      </w:r>
+      <w:r>
+        <w:rPr>
+          <w:rFonts w:ascii="Verdana" w:eastAsia="Verdana" w:hAnsi="Verdana" w:cs="Verdana"/>
+        </w:rPr>
+        <w:t>Web API, Swagger;</w:t>
       </w:r>
     </w:p>
     <w:p>
@@ -1592,14 +1418,190 @@
         <w:rPr>
           <w:rFonts w:ascii="Verdana" w:eastAsia="Verdana" w:hAnsi="Verdana" w:cs="Verdana"/>
           <w:b/>
-        </w:rPr>
-        <w:t>Analise e Levantamento de Requisitos</w:t>
-      </w:r>
-      <w:r>
-        <w:rPr>
-          <w:rFonts w:ascii="Verdana" w:eastAsia="Verdana" w:hAnsi="Verdana" w:cs="Verdana"/>
-        </w:rPr>
-        <w:t xml:space="preserve">: UML e Prototipação com ferramentas diversas. </w:t>
+          <w:bCs/>
+        </w:rPr>
+        <w:t>Autenticação</w:t>
+      </w:r>
+      <w:r>
+        <w:rPr>
+          <w:rFonts w:ascii="Verdana" w:eastAsia="Verdana" w:hAnsi="Verdana" w:cs="Verdana"/>
+        </w:rPr>
+        <w:t>: Identity, JWT</w:t>
+      </w:r>
+      <w:r>
+        <w:rPr>
+          <w:rFonts w:ascii="Verdana" w:eastAsia="Verdana" w:hAnsi="Verdana" w:cs="Verdana"/>
+        </w:rPr>
+        <w:t>, Criptografia, Salt;</w:t>
+      </w:r>
+    </w:p>
+    <w:p>
+      <w:pPr>
+        <w:numPr>
+          <w:ilvl w:val="0"/>
+          <w:numId w:val="1"/>
+        </w:numPr>
+        <w:pBdr>
+          <w:top w:val="nil"/>
+          <w:left w:val="nil"/>
+          <w:bottom w:val="nil"/>
+          <w:right w:val="nil"/>
+          <w:between w:val="nil"/>
+        </w:pBdr>
+        <w:spacing w:after="120" w:line="240" w:lineRule="auto"/>
+        <w:ind w:leftChars="0" w:left="707" w:hangingChars="352" w:hanging="707"/>
+        <w:jc w:val="both"/>
+        <w:rPr>
+          <w:rFonts w:ascii="Verdana" w:eastAsia="Verdana" w:hAnsi="Verdana" w:cs="Verdana"/>
+        </w:rPr>
+      </w:pPr>
+      <w:r>
+        <w:rPr>
+          <w:rFonts w:ascii="Verdana" w:eastAsia="Verdana" w:hAnsi="Verdana" w:cs="Verdana"/>
+          <w:b/>
+          <w:bCs/>
+        </w:rPr>
+        <w:t xml:space="preserve">Persistência de Dados: </w:t>
+      </w:r>
+      <w:proofErr w:type="spellStart"/>
+      <w:r>
+        <w:rPr>
+          <w:rFonts w:ascii="Verdana" w:eastAsia="Verdana" w:hAnsi="Verdana" w:cs="Verdana"/>
+        </w:rPr>
+        <w:t>Sql</w:t>
+      </w:r>
+      <w:proofErr w:type="spellEnd"/>
+      <w:r>
+        <w:rPr>
+          <w:rFonts w:ascii="Verdana" w:eastAsia="Verdana" w:hAnsi="Verdana" w:cs="Verdana"/>
+        </w:rPr>
+        <w:t xml:space="preserve"> Server, </w:t>
+      </w:r>
+      <w:proofErr w:type="spellStart"/>
+      <w:r>
+        <w:rPr>
+          <w:rFonts w:ascii="Verdana" w:eastAsia="Verdana" w:hAnsi="Verdana" w:cs="Verdana"/>
+        </w:rPr>
+        <w:t>MySql</w:t>
+      </w:r>
+      <w:proofErr w:type="spellEnd"/>
+      <w:r>
+        <w:rPr>
+          <w:rFonts w:ascii="Verdana" w:eastAsia="Verdana" w:hAnsi="Verdana" w:cs="Verdana"/>
+        </w:rPr>
+        <w:t xml:space="preserve">, </w:t>
+      </w:r>
+      <w:proofErr w:type="spellStart"/>
+      <w:r>
+        <w:rPr>
+          <w:rFonts w:ascii="Verdana" w:eastAsia="Verdana" w:hAnsi="Verdana" w:cs="Verdana"/>
+        </w:rPr>
+        <w:t>SqLite</w:t>
+      </w:r>
+      <w:proofErr w:type="spellEnd"/>
+      <w:r>
+        <w:rPr>
+          <w:rFonts w:ascii="Verdana" w:eastAsia="Verdana" w:hAnsi="Verdana" w:cs="Verdana"/>
+        </w:rPr>
+        <w:t xml:space="preserve"> (</w:t>
+      </w:r>
+      <w:proofErr w:type="spellStart"/>
+      <w:r>
+        <w:rPr>
+          <w:rFonts w:ascii="Verdana" w:eastAsia="Verdana" w:hAnsi="Verdana" w:cs="Verdana"/>
+        </w:rPr>
+        <w:t>portable</w:t>
+      </w:r>
+      <w:proofErr w:type="spellEnd"/>
+      <w:r>
+        <w:rPr>
+          <w:rFonts w:ascii="Verdana" w:eastAsia="Verdana" w:hAnsi="Verdana" w:cs="Verdana"/>
+        </w:rPr>
+        <w:t xml:space="preserve"> </w:t>
+      </w:r>
+      <w:proofErr w:type="spellStart"/>
+      <w:r>
+        <w:rPr>
+          <w:rFonts w:ascii="Verdana" w:eastAsia="Verdana" w:hAnsi="Verdana" w:cs="Verdana"/>
+        </w:rPr>
+        <w:t>database</w:t>
+      </w:r>
+      <w:proofErr w:type="spellEnd"/>
+      <w:r>
+        <w:rPr>
+          <w:rFonts w:ascii="Verdana" w:eastAsia="Verdana" w:hAnsi="Verdana" w:cs="Verdana"/>
+        </w:rPr>
+        <w:t xml:space="preserve">); ORM </w:t>
+      </w:r>
+      <w:proofErr w:type="spellStart"/>
+      <w:r>
+        <w:rPr>
+          <w:rFonts w:ascii="Verdana" w:eastAsia="Verdana" w:hAnsi="Verdana" w:cs="Verdana"/>
+        </w:rPr>
+        <w:t>Entity</w:t>
+      </w:r>
+      <w:proofErr w:type="spellEnd"/>
+      <w:r>
+        <w:rPr>
+          <w:rFonts w:ascii="Verdana" w:eastAsia="Verdana" w:hAnsi="Verdana" w:cs="Verdana"/>
+        </w:rPr>
+        <w:t xml:space="preserve"> Framework (</w:t>
+      </w:r>
+      <w:proofErr w:type="spellStart"/>
+      <w:r>
+        <w:rPr>
+          <w:rFonts w:ascii="Verdana" w:eastAsia="Verdana" w:hAnsi="Verdana" w:cs="Verdana"/>
+        </w:rPr>
+        <w:t>Code</w:t>
+      </w:r>
+      <w:proofErr w:type="spellEnd"/>
+      <w:r>
+        <w:rPr>
+          <w:rFonts w:ascii="Verdana" w:eastAsia="Verdana" w:hAnsi="Verdana" w:cs="Verdana"/>
+        </w:rPr>
+        <w:t xml:space="preserve"> e </w:t>
+      </w:r>
+      <w:proofErr w:type="spellStart"/>
+      <w:r>
+        <w:rPr>
+          <w:rFonts w:ascii="Verdana" w:eastAsia="Verdana" w:hAnsi="Verdana" w:cs="Verdana"/>
+        </w:rPr>
+        <w:t>Database</w:t>
+      </w:r>
+      <w:proofErr w:type="spellEnd"/>
+      <w:r>
+        <w:rPr>
+          <w:rFonts w:ascii="Verdana" w:eastAsia="Verdana" w:hAnsi="Verdana" w:cs="Verdana"/>
+        </w:rPr>
+        <w:t xml:space="preserve"> </w:t>
+      </w:r>
+      <w:proofErr w:type="spellStart"/>
+      <w:r>
+        <w:rPr>
+          <w:rFonts w:ascii="Verdana" w:eastAsia="Verdana" w:hAnsi="Verdana" w:cs="Verdana"/>
+        </w:rPr>
+        <w:t>First</w:t>
+      </w:r>
+      <w:proofErr w:type="spellEnd"/>
+      <w:r>
+        <w:rPr>
+          <w:rFonts w:ascii="Verdana" w:eastAsia="Verdana" w:hAnsi="Verdana" w:cs="Verdana"/>
+        </w:rPr>
+        <w:t xml:space="preserve">); Micro ORM </w:t>
+      </w:r>
+      <w:proofErr w:type="spellStart"/>
+      <w:r>
+        <w:rPr>
+          <w:rFonts w:ascii="Verdana" w:eastAsia="Verdana" w:hAnsi="Verdana" w:cs="Verdana"/>
+        </w:rPr>
+        <w:t>Dapper</w:t>
+      </w:r>
+      <w:proofErr w:type="spellEnd"/>
+      <w:r>
+        <w:rPr>
+          <w:rFonts w:ascii="Verdana" w:eastAsia="Verdana" w:hAnsi="Verdana" w:cs="Verdana"/>
+        </w:rPr>
+        <w:t>;</w:t>
       </w:r>
     </w:p>
     <w:p>
@@ -1627,46 +1629,41 @@
           <w:rFonts w:ascii="Verdana" w:eastAsia="Verdana" w:hAnsi="Verdana" w:cs="Verdana"/>
           <w:b/>
         </w:rPr>
-        <w:t xml:space="preserve">Gestão de Versão da Aplicação: </w:t>
+        <w:t>Linguagens de Programação</w:t>
+      </w:r>
+      <w:r>
+        <w:rPr>
+          <w:rFonts w:ascii="Verdana" w:eastAsia="Verdana" w:hAnsi="Verdana" w:cs="Verdana"/>
+        </w:rPr>
+        <w:t>: C#</w:t>
+      </w:r>
+      <w:r>
+        <w:rPr>
+          <w:rFonts w:ascii="Verdana" w:eastAsia="Verdana" w:hAnsi="Verdana" w:cs="Verdana"/>
+        </w:rPr>
+        <w:t xml:space="preserve">, </w:t>
       </w:r>
       <w:proofErr w:type="spellStart"/>
       <w:r>
         <w:rPr>
           <w:rFonts w:ascii="Verdana" w:eastAsia="Verdana" w:hAnsi="Verdana" w:cs="Verdana"/>
         </w:rPr>
-        <w:t>Git</w:t>
+        <w:t>JavaScript</w:t>
       </w:r>
       <w:proofErr w:type="spellEnd"/>
       <w:r>
         <w:rPr>
           <w:rFonts w:ascii="Verdana" w:eastAsia="Verdana" w:hAnsi="Verdana" w:cs="Verdana"/>
         </w:rPr>
-        <w:t xml:space="preserve"> no modelo</w:t>
-      </w:r>
-      <w:r>
-        <w:rPr>
-          <w:rFonts w:ascii="Verdana" w:eastAsia="Verdana" w:hAnsi="Verdana" w:cs="Verdana"/>
-          <w:b/>
-        </w:rPr>
-        <w:t xml:space="preserve"> </w:t>
-      </w:r>
-      <w:proofErr w:type="spellStart"/>
-      <w:r>
-        <w:rPr>
-          <w:rFonts w:ascii="Verdana" w:eastAsia="Verdana" w:hAnsi="Verdana" w:cs="Verdana"/>
-        </w:rPr>
-        <w:t>GitFlow</w:t>
-      </w:r>
-      <w:proofErr w:type="spellEnd"/>
-      <w:r>
-        <w:rPr>
-          <w:rFonts w:ascii="Verdana" w:eastAsia="Verdana" w:hAnsi="Verdana" w:cs="Verdana"/>
-        </w:rPr>
-        <w:t xml:space="preserve"> </w:t>
-      </w:r>
-    </w:p>
-    <w:p>
-      <w:pPr>
+        <w:t>;</w:t>
+      </w:r>
+    </w:p>
+    <w:p>
+      <w:pPr>
+        <w:numPr>
+          <w:ilvl w:val="0"/>
+          <w:numId w:val="1"/>
+        </w:numPr>
         <w:pBdr>
           <w:top w:val="nil"/>
           <w:left w:val="nil"/>
@@ -1675,157 +1672,30 @@
           <w:between w:val="nil"/>
         </w:pBdr>
         <w:spacing w:after="120" w:line="240" w:lineRule="auto"/>
-        <w:ind w:left="0" w:hanging="2"/>
+        <w:ind w:leftChars="0" w:left="707" w:hangingChars="352" w:hanging="707"/>
         <w:jc w:val="both"/>
         <w:rPr>
           <w:rFonts w:ascii="Verdana" w:eastAsia="Verdana" w:hAnsi="Verdana" w:cs="Verdana"/>
         </w:rPr>
       </w:pPr>
-    </w:p>
-    <w:p>
-      <w:pPr>
-        <w:pBdr>
-          <w:top w:val="nil"/>
-          <w:left w:val="nil"/>
-          <w:bottom w:val="nil"/>
-          <w:right w:val="nil"/>
-          <w:between w:val="nil"/>
-        </w:pBdr>
-        <w:spacing w:after="0" w:line="240" w:lineRule="auto"/>
-        <w:ind w:left="0" w:hanging="2"/>
-        <w:rPr>
-          <w:rFonts w:ascii="Verdana" w:eastAsia="Verdana" w:hAnsi="Verdana" w:cs="Verdana"/>
-          <w:smallCaps/>
-          <w:color w:val="575F6D"/>
-        </w:rPr>
-      </w:pPr>
-      <w:r>
-        <w:rPr>
-          <w:rFonts w:ascii="Verdana" w:eastAsia="Verdana" w:hAnsi="Verdana" w:cs="Verdana"/>
-          <w:smallCaps/>
-          <w:color w:val="575F6D"/>
-        </w:rPr>
-        <w:t>FEITOS</w:t>
-      </w:r>
-    </w:p>
-    <w:p>
-      <w:pPr>
-        <w:pBdr>
-          <w:top w:val="nil"/>
-          <w:left w:val="nil"/>
-          <w:bottom w:val="nil"/>
-          <w:right w:val="nil"/>
-          <w:between w:val="nil"/>
-        </w:pBdr>
-        <w:spacing w:after="0" w:line="240" w:lineRule="auto"/>
-        <w:ind w:left="0" w:hanging="2"/>
-        <w:rPr>
-          <w:rFonts w:ascii="Verdana" w:eastAsia="Verdana" w:hAnsi="Verdana" w:cs="Verdana"/>
-          <w:smallCaps/>
-          <w:color w:val="575F6D"/>
-        </w:rPr>
-      </w:pPr>
-      <w:r>
-        <w:rPr>
-          <w:rFonts w:ascii="Verdana" w:eastAsia="Verdana" w:hAnsi="Verdana" w:cs="Verdana"/>
-          <w:smallCaps/>
-          <w:color w:val="575F6D"/>
-        </w:rPr>
-        <w:br/>
-      </w:r>
-      <w:r>
-        <w:rPr>
-          <w:noProof/>
-        </w:rPr>
-        <mc:AlternateContent>
-          <mc:Choice Requires="wpg">
-            <w:drawing>
-              <wp:anchor distT="0" distB="0" distL="114300" distR="114300" simplePos="0" relativeHeight="251662336" behindDoc="0" locked="0" layoutInCell="1" hidden="0" allowOverlap="1" wp14:anchorId="7CB56163" wp14:editId="55660635">
-                <wp:simplePos x="0" y="0"/>
-                <wp:positionH relativeFrom="column">
-                  <wp:posOffset>12701</wp:posOffset>
-                </wp:positionH>
-                <wp:positionV relativeFrom="paragraph">
-                  <wp:posOffset>114300</wp:posOffset>
-                </wp:positionV>
-                <wp:extent cx="5680075" cy="25400"/>
-                <wp:effectExtent l="0" t="0" r="0" b="0"/>
-                <wp:wrapNone/>
-                <wp:docPr id="14" name="Conector de Seta Reta 14"/>
-                <wp:cNvGraphicFramePr/>
-                <a:graphic xmlns:a="http://schemas.openxmlformats.org/drawingml/2006/main">
-                  <a:graphicData uri="http://schemas.microsoft.com/office/word/2010/wordprocessingShape">
-                    <wps:wsp>
-                      <wps:cNvCnPr/>
-                      <wps:spPr>
-                        <a:xfrm>
-                          <a:off x="2512313" y="3780000"/>
-                          <a:ext cx="5667375" cy="0"/>
-                        </a:xfrm>
-                        <a:prstGeom prst="straightConnector1">
-                          <a:avLst/>
-                        </a:prstGeom>
-                        <a:noFill/>
-                        <a:ln w="12700" cap="flat" cmpd="sng">
-                          <a:solidFill>
-                            <a:srgbClr val="B9BEC7"/>
-                          </a:solidFill>
-                          <a:prstDash val="solid"/>
-                          <a:miter lim="800000"/>
-                          <a:headEnd type="none" w="sm" len="sm"/>
-                          <a:tailEnd type="none" w="sm" len="sm"/>
-                        </a:ln>
-                      </wps:spPr>
-                      <wps:bodyPr/>
-                    </wps:wsp>
-                  </a:graphicData>
-                </a:graphic>
-              </wp:anchor>
-            </w:drawing>
-          </mc:Choice>
-          <mc:Fallback xmlns:dgm="http://schemas.openxmlformats.org/drawingml/2006/diagram" xmlns:lc="http://schemas.openxmlformats.org/drawingml/2006/lockedCanvas" xmlns:c="http://schemas.openxmlformats.org/drawingml/2006/chart" xmlns:pic="http://schemas.openxmlformats.org/drawingml/2006/picture" xmlns:a="http://schemas.openxmlformats.org/drawingml/2006/main" xmlns:sl="http://schemas.openxmlformats.org/schemaLibrary/2006/main">
-            <w:drawing>
-              <wp:anchor allowOverlap="1" behindDoc="0" distB="0" distT="0" distL="114300" distR="114300" hidden="0" layoutInCell="1" locked="0" relativeHeight="0" simplePos="0">
-                <wp:simplePos x="0" y="0"/>
-                <wp:positionH relativeFrom="column">
-                  <wp:posOffset>12701</wp:posOffset>
-                </wp:positionH>
-                <wp:positionV relativeFrom="paragraph">
-                  <wp:posOffset>114300</wp:posOffset>
-                </wp:positionV>
-                <wp:extent cx="5680075" cy="25400"/>
-                <wp:effectExtent b="0" l="0" r="0" t="0"/>
-                <wp:wrapNone/>
-                <wp:docPr id="14" name="image7.png"/>
-                <a:graphic>
-                  <a:graphicData uri="http://schemas.openxmlformats.org/drawingml/2006/picture">
-                    <pic:pic>
-                      <pic:nvPicPr>
-                        <pic:cNvPr id="0" name="image7.png"/>
-                        <pic:cNvPicPr preferRelativeResize="0"/>
-                      </pic:nvPicPr>
-                      <pic:blipFill>
-                        <a:blip r:embed="rId16"/>
-                        <a:srcRect/>
-                        <a:stretch>
-                          <a:fillRect/>
-                        </a:stretch>
-                      </pic:blipFill>
-                      <pic:spPr>
-                        <a:xfrm>
-                          <a:off x="0" y="0"/>
-                          <a:ext cx="5680075" cy="25400"/>
-                        </a:xfrm>
-                        <a:prstGeom prst="rect"/>
-                        <a:ln/>
-                      </pic:spPr>
-                    </pic:pic>
-                  </a:graphicData>
-                </a:graphic>
-              </wp:anchor>
-            </w:drawing>
-          </mc:Fallback>
-        </mc:AlternateContent>
+      <w:r>
+        <w:rPr>
+          <w:rFonts w:ascii="Verdana" w:eastAsia="Verdana" w:hAnsi="Verdana" w:cs="Verdana"/>
+          <w:b/>
+        </w:rPr>
+        <w:t>Especificação e Documentação</w:t>
+      </w:r>
+      <w:r>
+        <w:rPr>
+          <w:rFonts w:ascii="Verdana" w:eastAsia="Verdana" w:hAnsi="Verdana" w:cs="Verdana"/>
+        </w:rPr>
+        <w:t>:</w:t>
+      </w:r>
+      <w:r>
+        <w:rPr>
+          <w:rFonts w:ascii="Verdana" w:eastAsia="Verdana" w:hAnsi="Verdana" w:cs="Verdana"/>
+        </w:rPr>
+        <w:t xml:space="preserve"> UML, Prototipação;</w:t>
       </w:r>
     </w:p>
     <w:p>
@@ -1851,170 +1721,73 @@
       <w:r>
         <w:rPr>
           <w:rFonts w:ascii="Verdana" w:eastAsia="Verdana" w:hAnsi="Verdana" w:cs="Verdana"/>
-        </w:rPr>
-        <w:t xml:space="preserve">Responsável pelo treinamento do ERP utilizado pela equipe de gestores da Rede de Postos </w:t>
+          <w:b/>
+        </w:rPr>
+        <w:t>Versionamento de Código Fonte</w:t>
+      </w:r>
+      <w:r>
+        <w:rPr>
+          <w:rFonts w:ascii="Verdana" w:eastAsia="Verdana" w:hAnsi="Verdana" w:cs="Verdana"/>
+          <w:b/>
+        </w:rPr>
+        <w:t xml:space="preserve">: </w:t>
       </w:r>
       <w:proofErr w:type="spellStart"/>
       <w:r>
         <w:rPr>
           <w:rFonts w:ascii="Verdana" w:eastAsia="Verdana" w:hAnsi="Verdana" w:cs="Verdana"/>
         </w:rPr>
-        <w:t>Calama</w:t>
+        <w:t>Git</w:t>
       </w:r>
       <w:proofErr w:type="spellEnd"/>
       <w:r>
         <w:rPr>
           <w:rFonts w:ascii="Verdana" w:eastAsia="Verdana" w:hAnsi="Verdana" w:cs="Verdana"/>
         </w:rPr>
-        <w:t xml:space="preserve"> / ATEM na capital de Rondônia. Produção de treinamento em vídeo utilizado pela empresa em nível nacional. </w:t>
-      </w:r>
-    </w:p>
-    <w:p>
-      <w:pPr>
-        <w:pBdr>
-          <w:top w:val="nil"/>
-          <w:left w:val="nil"/>
-          <w:bottom w:val="nil"/>
-          <w:right w:val="nil"/>
-          <w:between w:val="nil"/>
-        </w:pBdr>
-        <w:spacing w:after="120" w:line="240" w:lineRule="auto"/>
-        <w:ind w:left="0" w:hanging="2"/>
-        <w:rPr>
-          <w:rFonts w:ascii="Verdana" w:eastAsia="Verdana" w:hAnsi="Verdana" w:cs="Verdana"/>
-        </w:rPr>
-      </w:pPr>
-    </w:p>
-    <w:p>
-      <w:pPr>
-        <w:spacing w:after="0" w:line="240" w:lineRule="auto"/>
-        <w:ind w:left="0" w:hanging="2"/>
-        <w:rPr>
-          <w:rFonts w:ascii="Verdana" w:eastAsia="Verdana" w:hAnsi="Verdana" w:cs="Verdana"/>
-          <w:smallCaps/>
-          <w:color w:val="575F6D"/>
-        </w:rPr>
-      </w:pPr>
-      <w:r>
-        <w:rPr>
-          <w:rFonts w:ascii="Verdana" w:eastAsia="Verdana" w:hAnsi="Verdana" w:cs="Verdana"/>
-          <w:smallCaps/>
-          <w:color w:val="575F6D"/>
-        </w:rPr>
-        <w:t>HABILIDADES ADICIONAIS</w:t>
-      </w:r>
-    </w:p>
-    <w:p>
-      <w:pPr>
-        <w:spacing w:after="0" w:line="240" w:lineRule="auto"/>
-        <w:ind w:left="0" w:hanging="2"/>
-        <w:rPr>
-          <w:rFonts w:ascii="Verdana" w:eastAsia="Verdana" w:hAnsi="Verdana" w:cs="Verdana"/>
-          <w:smallCaps/>
-          <w:color w:val="575F6D"/>
-        </w:rPr>
-      </w:pPr>
-      <w:r>
-        <w:rPr>
-          <w:rFonts w:ascii="Verdana" w:eastAsia="Verdana" w:hAnsi="Verdana" w:cs="Verdana"/>
-          <w:smallCaps/>
-          <w:color w:val="575F6D"/>
-        </w:rPr>
-        <w:br/>
-      </w:r>
-      <w:r>
-        <w:rPr>
-          <w:noProof/>
-        </w:rPr>
-        <mc:AlternateContent>
-          <mc:Choice Requires="wpg">
-            <w:drawing>
-              <wp:anchor distT="0" distB="0" distL="114300" distR="114300" simplePos="0" relativeHeight="251663360" behindDoc="0" locked="0" layoutInCell="1" hidden="0" allowOverlap="1" wp14:anchorId="4608F7BF" wp14:editId="611521B7">
-                <wp:simplePos x="0" y="0"/>
-                <wp:positionH relativeFrom="column">
-                  <wp:posOffset>12701</wp:posOffset>
-                </wp:positionH>
-                <wp:positionV relativeFrom="paragraph">
-                  <wp:posOffset>114300</wp:posOffset>
-                </wp:positionV>
-                <wp:extent cx="5680075" cy="25400"/>
-                <wp:effectExtent l="0" t="0" r="0" b="0"/>
-                <wp:wrapNone/>
-                <wp:docPr id="10" name="Conector de Seta Reta 10"/>
-                <wp:cNvGraphicFramePr/>
-                <a:graphic xmlns:a="http://schemas.openxmlformats.org/drawingml/2006/main">
-                  <a:graphicData uri="http://schemas.microsoft.com/office/word/2010/wordprocessingShape">
-                    <wps:wsp>
-                      <wps:cNvCnPr/>
-                      <wps:spPr>
-                        <a:xfrm>
-                          <a:off x="2512313" y="3780000"/>
-                          <a:ext cx="5667375" cy="0"/>
-                        </a:xfrm>
-                        <a:prstGeom prst="straightConnector1">
-                          <a:avLst/>
-                        </a:prstGeom>
-                        <a:noFill/>
-                        <a:ln w="12700" cap="flat" cmpd="sng">
-                          <a:solidFill>
-                            <a:srgbClr val="B9BEC7"/>
-                          </a:solidFill>
-                          <a:prstDash val="solid"/>
-                          <a:miter lim="800000"/>
-                          <a:headEnd type="none" w="sm" len="sm"/>
-                          <a:tailEnd type="none" w="sm" len="sm"/>
-                        </a:ln>
-                      </wps:spPr>
-                      <wps:bodyPr/>
-                    </wps:wsp>
-                  </a:graphicData>
-                </a:graphic>
-              </wp:anchor>
-            </w:drawing>
-          </mc:Choice>
-          <mc:Fallback xmlns:dgm="http://schemas.openxmlformats.org/drawingml/2006/diagram" xmlns:lc="http://schemas.openxmlformats.org/drawingml/2006/lockedCanvas" xmlns:c="http://schemas.openxmlformats.org/drawingml/2006/chart" xmlns:pic="http://schemas.openxmlformats.org/drawingml/2006/picture" xmlns:a="http://schemas.openxmlformats.org/drawingml/2006/main" xmlns:sl="http://schemas.openxmlformats.org/schemaLibrary/2006/main">
-            <w:drawing>
-              <wp:anchor allowOverlap="1" behindDoc="0" distB="0" distT="0" distL="114300" distR="114300" hidden="0" layoutInCell="1" locked="0" relativeHeight="0" simplePos="0">
-                <wp:simplePos x="0" y="0"/>
-                <wp:positionH relativeFrom="column">
-                  <wp:posOffset>12701</wp:posOffset>
-                </wp:positionH>
-                <wp:positionV relativeFrom="paragraph">
-                  <wp:posOffset>114300</wp:posOffset>
-                </wp:positionV>
-                <wp:extent cx="5680075" cy="25400"/>
-                <wp:effectExtent b="0" l="0" r="0" t="0"/>
-                <wp:wrapNone/>
-                <wp:docPr id="10" name="image3.png"/>
-                <a:graphic>
-                  <a:graphicData uri="http://schemas.openxmlformats.org/drawingml/2006/picture">
-                    <pic:pic>
-                      <pic:nvPicPr>
-                        <pic:cNvPr id="0" name="image3.png"/>
-                        <pic:cNvPicPr preferRelativeResize="0"/>
-                      </pic:nvPicPr>
-                      <pic:blipFill>
-                        <a:blip r:embed="rId17"/>
-                        <a:srcRect/>
-                        <a:stretch>
-                          <a:fillRect/>
-                        </a:stretch>
-                      </pic:blipFill>
-                      <pic:spPr>
-                        <a:xfrm>
-                          <a:off x="0" y="0"/>
-                          <a:ext cx="5680075" cy="25400"/>
-                        </a:xfrm>
-                        <a:prstGeom prst="rect"/>
-                        <a:ln/>
-                      </pic:spPr>
-                    </pic:pic>
-                  </a:graphicData>
-                </a:graphic>
-              </wp:anchor>
-            </w:drawing>
-          </mc:Fallback>
-        </mc:AlternateContent>
+        <w:t xml:space="preserve">, </w:t>
+      </w:r>
+      <w:proofErr w:type="spellStart"/>
+      <w:r>
+        <w:rPr>
+          <w:rFonts w:ascii="Verdana" w:eastAsia="Verdana" w:hAnsi="Verdana" w:cs="Verdana"/>
+        </w:rPr>
+        <w:t>GitFlow</w:t>
+      </w:r>
+      <w:proofErr w:type="spellEnd"/>
+      <w:r>
+        <w:rPr>
+          <w:rFonts w:ascii="Verdana" w:eastAsia="Verdana" w:hAnsi="Verdana" w:cs="Verdana"/>
+        </w:rPr>
+        <w:t xml:space="preserve">, GitHub, </w:t>
+      </w:r>
+      <w:proofErr w:type="spellStart"/>
+      <w:r>
+        <w:rPr>
+          <w:rFonts w:ascii="Verdana" w:eastAsia="Verdana" w:hAnsi="Verdana" w:cs="Verdana"/>
+        </w:rPr>
+        <w:t>GitLab</w:t>
+      </w:r>
+      <w:proofErr w:type="spellEnd"/>
+      <w:r>
+        <w:rPr>
+          <w:rFonts w:ascii="Verdana" w:eastAsia="Verdana" w:hAnsi="Verdana" w:cs="Verdana"/>
+        </w:rPr>
+        <w:t xml:space="preserve">, </w:t>
+      </w:r>
+      <w:proofErr w:type="spellStart"/>
+      <w:r>
+        <w:rPr>
+          <w:rFonts w:ascii="Verdana" w:eastAsia="Verdana" w:hAnsi="Verdana" w:cs="Verdana"/>
+        </w:rPr>
+        <w:t>Bitbucket</w:t>
+      </w:r>
+      <w:proofErr w:type="spellEnd"/>
+      <w:r>
+        <w:rPr>
+          <w:rFonts w:ascii="Verdana" w:eastAsia="Verdana" w:hAnsi="Verdana" w:cs="Verdana"/>
+          <w:u w:val="single"/>
+        </w:rPr>
+        <w:t>.</w:t>
       </w:r>
     </w:p>
     <w:p>
@@ -2032,23 +1805,91 @@
         </w:pBdr>
         <w:spacing w:after="120" w:line="240" w:lineRule="auto"/>
         <w:ind w:left="0" w:hanging="2"/>
-        <w:rPr>
-          <w:rFonts w:ascii="Verdana" w:eastAsia="Verdana" w:hAnsi="Verdana" w:cs="Verdana"/>
-        </w:rPr>
-      </w:pPr>
-      <w:r>
-        <w:rPr>
-          <w:rFonts w:ascii="Verdana" w:eastAsia="Verdana" w:hAnsi="Verdana" w:cs="Verdana"/>
-        </w:rPr>
-        <w:t>Elaboração de textos e documentos.</w:t>
-      </w:r>
-    </w:p>
-    <w:p>
-      <w:pPr>
-        <w:numPr>
-          <w:ilvl w:val="0"/>
-          <w:numId w:val="1"/>
-        </w:numPr>
+        <w:jc w:val="both"/>
+        <w:rPr>
+          <w:rFonts w:ascii="Verdana" w:eastAsia="Verdana" w:hAnsi="Verdana" w:cs="Verdana"/>
+        </w:rPr>
+      </w:pPr>
+      <w:r>
+        <w:rPr>
+          <w:rFonts w:ascii="Verdana" w:eastAsia="Verdana" w:hAnsi="Verdana" w:cs="Verdana"/>
+          <w:b/>
+        </w:rPr>
+        <w:t>Front</w:t>
+      </w:r>
+      <w:r>
+        <w:rPr>
+          <w:rFonts w:ascii="Verdana" w:eastAsia="Verdana" w:hAnsi="Verdana" w:cs="Verdana"/>
+          <w:b/>
+        </w:rPr>
+        <w:t>-</w:t>
+      </w:r>
+      <w:proofErr w:type="spellStart"/>
+      <w:r>
+        <w:rPr>
+          <w:rFonts w:ascii="Verdana" w:eastAsia="Verdana" w:hAnsi="Verdana" w:cs="Verdana"/>
+          <w:b/>
+        </w:rPr>
+        <w:t>end</w:t>
+      </w:r>
+      <w:proofErr w:type="spellEnd"/>
+      <w:r>
+        <w:rPr>
+          <w:rFonts w:ascii="Verdana" w:eastAsia="Verdana" w:hAnsi="Verdana" w:cs="Verdana"/>
+        </w:rPr>
+        <w:t>:</w:t>
+      </w:r>
+      <w:r>
+        <w:rPr>
+          <w:rFonts w:ascii="Verdana" w:eastAsia="Verdana" w:hAnsi="Verdana" w:cs="Verdana"/>
+        </w:rPr>
+        <w:t xml:space="preserve"> HTML, CSS, </w:t>
+      </w:r>
+      <w:proofErr w:type="spellStart"/>
+      <w:r>
+        <w:rPr>
+          <w:rFonts w:ascii="Verdana" w:eastAsia="Verdana" w:hAnsi="Verdana" w:cs="Verdana"/>
+        </w:rPr>
+        <w:t>jQuery</w:t>
+      </w:r>
+      <w:proofErr w:type="spellEnd"/>
+      <w:r>
+        <w:rPr>
+          <w:rFonts w:ascii="Verdana" w:eastAsia="Verdana" w:hAnsi="Verdana" w:cs="Verdana"/>
+        </w:rPr>
+        <w:t xml:space="preserve">, </w:t>
+      </w:r>
+      <w:proofErr w:type="spellStart"/>
+      <w:r>
+        <w:rPr>
+          <w:rFonts w:ascii="Verdana" w:eastAsia="Verdana" w:hAnsi="Verdana" w:cs="Verdana"/>
+        </w:rPr>
+        <w:t>JavaSCript</w:t>
+      </w:r>
+      <w:proofErr w:type="spellEnd"/>
+      <w:r>
+        <w:rPr>
+          <w:rFonts w:ascii="Verdana" w:eastAsia="Verdana" w:hAnsi="Verdana" w:cs="Verdana"/>
+        </w:rPr>
+        <w:t xml:space="preserve">, </w:t>
+      </w:r>
+      <w:proofErr w:type="spellStart"/>
+      <w:r>
+        <w:rPr>
+          <w:rFonts w:ascii="Verdana" w:eastAsia="Verdana" w:hAnsi="Verdana" w:cs="Verdana"/>
+        </w:rPr>
+        <w:t>VueJS</w:t>
+      </w:r>
+      <w:proofErr w:type="spellEnd"/>
+      <w:r>
+        <w:rPr>
+          <w:rFonts w:ascii="Verdana" w:eastAsia="Verdana" w:hAnsi="Verdana" w:cs="Verdana"/>
+        </w:rPr>
+        <w:t xml:space="preserve"> (conhecimento básico).</w:t>
+      </w:r>
+    </w:p>
+    <w:p>
+      <w:pPr>
         <w:pBdr>
           <w:top w:val="nil"/>
           <w:left w:val="nil"/>
@@ -2058,16 +1899,30 @@
         </w:pBdr>
         <w:spacing w:after="120" w:line="240" w:lineRule="auto"/>
         <w:ind w:left="0" w:hanging="2"/>
-        <w:rPr>
-          <w:rFonts w:ascii="Verdana" w:eastAsia="Verdana" w:hAnsi="Verdana" w:cs="Verdana"/>
-        </w:rPr>
-      </w:pPr>
-      <w:r>
-        <w:rPr>
-          <w:rFonts w:ascii="Verdana" w:eastAsia="Verdana" w:hAnsi="Verdana" w:cs="Verdana"/>
-        </w:rPr>
-        <w:t>Relacionamento interpessoal.</w:t>
-      </w:r>
+        <w:jc w:val="both"/>
+        <w:rPr>
+          <w:rFonts w:ascii="Verdana" w:eastAsia="Verdana" w:hAnsi="Verdana" w:cs="Verdana"/>
+        </w:rPr>
+      </w:pPr>
+    </w:p>
+    <w:p>
+      <w:pPr>
+        <w:pBdr>
+          <w:top w:val="nil"/>
+          <w:left w:val="nil"/>
+          <w:bottom w:val="nil"/>
+          <w:right w:val="nil"/>
+          <w:between w:val="nil"/>
+        </w:pBdr>
+        <w:spacing w:after="0" w:line="240" w:lineRule="auto"/>
+        <w:ind w:left="0" w:hanging="2"/>
+        <w:rPr>
+          <w:rFonts w:ascii="Verdana" w:eastAsia="Verdana" w:hAnsi="Verdana" w:cs="Verdana"/>
+          <w:smallCaps/>
+          <w:color w:val="575F6D"/>
+          <w:u w:val="single"/>
+        </w:rPr>
+      </w:pPr>
     </w:p>
     <w:p>
       <w:pPr>
@@ -2084,6 +1939,7 @@
           <w:rFonts w:ascii="Verdana" w:eastAsia="Verdana" w:hAnsi="Verdana" w:cs="Verdana"/>
           <w:b/>
           <w:bCs/>
+          <w:u w:val="single"/>
         </w:rPr>
       </w:pPr>
     </w:p>
@@ -2110,12 +1966,12 @@
       </w:pPr>
     </w:p>
     <w:sectPr>
-      <w:headerReference w:type="even" r:id="rId18"/>
-      <w:headerReference w:type="default" r:id="rId19"/>
-      <w:footerReference w:type="even" r:id="rId20"/>
-      <w:footerReference w:type="default" r:id="rId21"/>
-      <w:headerReference w:type="first" r:id="rId22"/>
-      <w:footerReference w:type="first" r:id="rId23"/>
+      <w:headerReference w:type="even" r:id="rId16"/>
+      <w:headerReference w:type="default" r:id="rId17"/>
+      <w:footerReference w:type="even" r:id="rId18"/>
+      <w:footerReference w:type="default" r:id="rId19"/>
+      <w:headerReference w:type="first" r:id="rId20"/>
+      <w:footerReference w:type="first" r:id="rId21"/>
       <w:pgSz w:w="11907" w:h="16839"/>
       <w:pgMar w:top="1134" w:right="1134" w:bottom="1673" w:left="1134" w:header="709" w:footer="1134" w:gutter="0"/>
       <w:pgNumType w:start="1"/>

</xml_diff>

<commit_message>
atlz portifolio e curriculo
</commit_message>
<xml_diff>
--- a/documents/Curriculo.docx
+++ b/documents/Curriculo.docx
@@ -262,7 +262,7 @@
               </wp:anchor>
             </w:drawing>
           </mc:Choice>
-          <mc:Fallback xmlns:sl="http://schemas.openxmlformats.org/schemaLibrary/2006/main" xmlns:a="http://schemas.openxmlformats.org/drawingml/2006/main" xmlns:pic="http://schemas.openxmlformats.org/drawingml/2006/picture" xmlns:c="http://schemas.openxmlformats.org/drawingml/2006/chart" xmlns:lc="http://schemas.openxmlformats.org/drawingml/2006/lockedCanvas" xmlns:dgm="http://schemas.openxmlformats.org/drawingml/2006/diagram">
+          <mc:Fallback xmlns:dgm="http://schemas.openxmlformats.org/drawingml/2006/diagram" xmlns:lc="http://schemas.openxmlformats.org/drawingml/2006/lockedCanvas" xmlns:c="http://schemas.openxmlformats.org/drawingml/2006/chart" xmlns:pic="http://schemas.openxmlformats.org/drawingml/2006/picture" xmlns:a="http://schemas.openxmlformats.org/drawingml/2006/main" xmlns:sl="http://schemas.openxmlformats.org/schemaLibrary/2006/main">
             <w:drawing>
               <wp:anchor allowOverlap="1" behindDoc="0" distB="0" distT="0" distL="114300" distR="114300" hidden="0" layoutInCell="1" locked="0" relativeHeight="0" simplePos="0">
                 <wp:simplePos x="0" y="0"/>
@@ -318,7 +318,25 @@
         <w:rPr>
           <w:rFonts w:ascii="Verdana" w:eastAsia="Verdana" w:hAnsi="Verdana" w:cs="Verdana"/>
         </w:rPr>
-        <w:t>Desenvolvedor de soluções com base em sistemas</w:t>
+        <w:t xml:space="preserve">Desenvolvedor de </w:t>
+      </w:r>
+      <w:r>
+        <w:rPr>
+          <w:rFonts w:ascii="Verdana" w:eastAsia="Verdana" w:hAnsi="Verdana" w:cs="Verdana"/>
+        </w:rPr>
+        <w:t>Soluções</w:t>
+      </w:r>
+      <w:r>
+        <w:rPr>
+          <w:rFonts w:ascii="Verdana" w:eastAsia="Verdana" w:hAnsi="Verdana" w:cs="Verdana"/>
+        </w:rPr>
+        <w:t xml:space="preserve"> usando tecnologia</w:t>
+      </w:r>
+      <w:r>
+        <w:rPr>
+          <w:rFonts w:ascii="Verdana" w:eastAsia="Verdana" w:hAnsi="Verdana" w:cs="Verdana"/>
+        </w:rPr>
+        <w:t>.</w:t>
       </w:r>
       <w:r>
         <w:rPr>
@@ -326,32 +344,32 @@
         </w:rPr>
         <w:t xml:space="preserve"> </w:t>
       </w:r>
-      <w:r>
-        <w:rPr>
-          <w:rFonts w:ascii="Verdana" w:eastAsia="Verdana" w:hAnsi="Verdana" w:cs="Verdana"/>
-        </w:rPr>
-        <w:t>escritos em</w:t>
-      </w:r>
-      <w:r>
-        <w:rPr>
-          <w:rFonts w:ascii="Verdana" w:eastAsia="Verdana" w:hAnsi="Verdana" w:cs="Verdana"/>
-        </w:rPr>
-        <w:t xml:space="preserve"> </w:t>
-      </w:r>
-      <w:r>
-        <w:rPr>
-          <w:rFonts w:ascii="Verdana" w:eastAsia="Verdana" w:hAnsi="Verdana" w:cs="Verdana"/>
-        </w:rPr>
-        <w:t xml:space="preserve">C# e </w:t>
-      </w:r>
-      <w:proofErr w:type="spellStart"/>
-      <w:r>
-        <w:rPr>
-          <w:rFonts w:ascii="Verdana" w:eastAsia="Verdana" w:hAnsi="Verdana" w:cs="Verdana"/>
-        </w:rPr>
-        <w:t>JavaScript</w:t>
-      </w:r>
-      <w:proofErr w:type="spellEnd"/>
+    </w:p>
+    <w:p>
+      <w:pPr>
+        <w:ind w:left="0" w:hanging="2"/>
+        <w:rPr>
+          <w:rFonts w:ascii="Verdana" w:eastAsia="Verdana" w:hAnsi="Verdana" w:cs="Verdana"/>
+        </w:rPr>
+      </w:pPr>
+      <w:r>
+        <w:rPr>
+          <w:rFonts w:ascii="Verdana" w:eastAsia="Verdana" w:hAnsi="Verdana" w:cs="Verdana"/>
+        </w:rPr>
+        <w:t>Especialista</w:t>
+      </w:r>
+      <w:r>
+        <w:rPr>
+          <w:rFonts w:ascii="Verdana" w:eastAsia="Verdana" w:hAnsi="Verdana" w:cs="Verdana"/>
+        </w:rPr>
+        <w:t xml:space="preserve"> ASP.</w:t>
+      </w:r>
+      <w:r>
+        <w:rPr>
+          <w:rFonts w:ascii="Verdana" w:eastAsia="Verdana" w:hAnsi="Verdana" w:cs="Verdana"/>
+        </w:rPr>
+        <w:t>NET Core</w:t>
+      </w:r>
       <w:r>
         <w:rPr>
           <w:rFonts w:ascii="Verdana" w:eastAsia="Verdana" w:hAnsi="Verdana" w:cs="Verdana"/>
@@ -478,7 +496,7 @@
               </wp:anchor>
             </w:drawing>
           </mc:Choice>
-          <mc:Fallback xmlns:sl="http://schemas.openxmlformats.org/schemaLibrary/2006/main" xmlns:a="http://schemas.openxmlformats.org/drawingml/2006/main" xmlns:pic="http://schemas.openxmlformats.org/drawingml/2006/picture" xmlns:c="http://schemas.openxmlformats.org/drawingml/2006/chart" xmlns:lc="http://schemas.openxmlformats.org/drawingml/2006/lockedCanvas" xmlns:dgm="http://schemas.openxmlformats.org/drawingml/2006/diagram">
+          <mc:Fallback xmlns:dgm="http://schemas.openxmlformats.org/drawingml/2006/diagram" xmlns:lc="http://schemas.openxmlformats.org/drawingml/2006/lockedCanvas" xmlns:c="http://schemas.openxmlformats.org/drawingml/2006/chart" xmlns:pic="http://schemas.openxmlformats.org/drawingml/2006/picture" xmlns:a="http://schemas.openxmlformats.org/drawingml/2006/main" xmlns:sl="http://schemas.openxmlformats.org/schemaLibrary/2006/main">
             <w:drawing>
               <wp:anchor allowOverlap="1" behindDoc="0" distB="0" distT="0" distL="114300" distR="114300" hidden="0" layoutInCell="1" locked="0" relativeHeight="0" simplePos="0">
                 <wp:simplePos x="0" y="0"/>
@@ -525,10 +543,6 @@
     </w:p>
     <w:p>
       <w:pPr>
-        <w:numPr>
-          <w:ilvl w:val="0"/>
-          <w:numId w:val="1"/>
-        </w:numPr>
         <w:pBdr>
           <w:top w:val="nil"/>
           <w:left w:val="nil"/>
@@ -537,7 +551,7 @@
           <w:between w:val="nil"/>
         </w:pBdr>
         <w:spacing w:after="120" w:line="240" w:lineRule="auto"/>
-        <w:ind w:left="0" w:hanging="2"/>
+        <w:ind w:leftChars="0" w:left="0" w:firstLineChars="0" w:hanging="2"/>
         <w:jc w:val="both"/>
         <w:rPr>
           <w:rFonts w:ascii="Verdana" w:eastAsia="Verdana" w:hAnsi="Verdana" w:cs="Verdana"/>
@@ -576,10 +590,6 @@
     </w:p>
     <w:p>
       <w:pPr>
-        <w:numPr>
-          <w:ilvl w:val="0"/>
-          <w:numId w:val="1"/>
-        </w:numPr>
         <w:pBdr>
           <w:top w:val="nil"/>
           <w:left w:val="nil"/>
@@ -588,7 +598,7 @@
           <w:between w:val="nil"/>
         </w:pBdr>
         <w:spacing w:after="120" w:line="240" w:lineRule="auto"/>
-        <w:ind w:left="0" w:hanging="2"/>
+        <w:ind w:leftChars="0" w:left="0" w:firstLineChars="0" w:hanging="2"/>
         <w:jc w:val="both"/>
         <w:rPr>
           <w:rFonts w:ascii="Verdana" w:eastAsia="Verdana" w:hAnsi="Verdana" w:cs="Verdana"/>
@@ -725,7 +735,7 @@
               </wp:anchor>
             </w:drawing>
           </mc:Choice>
-          <mc:Fallback xmlns:sl="http://schemas.openxmlformats.org/schemaLibrary/2006/main" xmlns:a="http://schemas.openxmlformats.org/drawingml/2006/main" xmlns:pic="http://schemas.openxmlformats.org/drawingml/2006/picture" xmlns:c="http://schemas.openxmlformats.org/drawingml/2006/chart" xmlns:lc="http://schemas.openxmlformats.org/drawingml/2006/lockedCanvas" xmlns:dgm="http://schemas.openxmlformats.org/drawingml/2006/diagram">
+          <mc:Fallback xmlns:dgm="http://schemas.openxmlformats.org/drawingml/2006/diagram" xmlns:lc="http://schemas.openxmlformats.org/drawingml/2006/lockedCanvas" xmlns:c="http://schemas.openxmlformats.org/drawingml/2006/chart" xmlns:pic="http://schemas.openxmlformats.org/drawingml/2006/picture" xmlns:a="http://schemas.openxmlformats.org/drawingml/2006/main" xmlns:sl="http://schemas.openxmlformats.org/schemaLibrary/2006/main">
             <w:drawing>
               <wp:anchor allowOverlap="1" behindDoc="0" distB="0" distT="0" distL="114300" distR="114300" hidden="0" layoutInCell="1" locked="0" relativeHeight="0" simplePos="0">
                 <wp:simplePos x="0" y="0"/>
@@ -772,10 +782,337 @@
     </w:p>
     <w:p>
       <w:pPr>
+        <w:keepNext/>
+        <w:pBdr>
+          <w:top w:val="nil"/>
+          <w:left w:val="nil"/>
+          <w:bottom w:val="nil"/>
+          <w:right w:val="nil"/>
+          <w:between w:val="nil"/>
+        </w:pBdr>
+        <w:spacing w:after="0" w:line="240" w:lineRule="auto"/>
+        <w:ind w:leftChars="0" w:left="0" w:firstLineChars="0" w:firstLine="0"/>
+        <w:rPr>
+          <w:rFonts w:ascii="Verdana" w:eastAsia="Verdana" w:hAnsi="Verdana" w:cs="Verdana"/>
+          <w:b/>
+        </w:rPr>
+      </w:pPr>
+    </w:p>
+    <w:p>
+      <w:pPr>
+        <w:keepNext/>
+        <w:pBdr>
+          <w:top w:val="nil"/>
+          <w:left w:val="nil"/>
+          <w:bottom w:val="nil"/>
+          <w:right w:val="nil"/>
+          <w:between w:val="nil"/>
+        </w:pBdr>
+        <w:spacing w:after="120" w:line="240" w:lineRule="auto"/>
+        <w:ind w:leftChars="0" w:left="0" w:firstLineChars="0" w:firstLine="0"/>
+        <w:rPr>
+          <w:rFonts w:ascii="Verdana" w:eastAsia="Verdana" w:hAnsi="Verdana" w:cs="Verdana"/>
+        </w:rPr>
+      </w:pPr>
+      <w:r>
+        <w:rPr>
+          <w:rFonts w:ascii="Verdana" w:eastAsia="Verdana" w:hAnsi="Verdana" w:cs="Verdana"/>
+          <w:b/>
+        </w:rPr>
+        <w:t>2019 - Atual: Secretaria de Educação do Estado de Rondônia (SEDUC - RO)</w:t>
+      </w:r>
+    </w:p>
+    <w:p>
+      <w:pPr>
+        <w:keepNext/>
+        <w:pBdr>
+          <w:top w:val="nil"/>
+          <w:left w:val="nil"/>
+          <w:bottom w:val="nil"/>
+          <w:right w:val="nil"/>
+          <w:between w:val="nil"/>
+        </w:pBdr>
+        <w:spacing w:after="0" w:line="240" w:lineRule="auto"/>
+        <w:ind w:leftChars="0" w:left="0" w:firstLineChars="0" w:firstLine="0"/>
+        <w:rPr>
+          <w:rFonts w:ascii="Verdana" w:eastAsia="Verdana" w:hAnsi="Verdana" w:cs="Verdana"/>
+        </w:rPr>
+      </w:pPr>
+      <w:r>
+        <w:rPr>
+          <w:rFonts w:ascii="Verdana" w:eastAsia="Verdana" w:hAnsi="Verdana" w:cs="Verdana"/>
+        </w:rPr>
+        <w:t xml:space="preserve">Cargo: </w:t>
+      </w:r>
+      <w:r>
+        <w:rPr>
+          <w:rFonts w:ascii="Verdana" w:eastAsia="Verdana" w:hAnsi="Verdana" w:cs="Verdana"/>
+        </w:rPr>
+        <w:t>Assessor de Tecnologia</w:t>
+      </w:r>
+      <w:r>
+        <w:rPr>
+          <w:rFonts w:ascii="Verdana" w:eastAsia="Verdana" w:hAnsi="Verdana" w:cs="Verdana"/>
+        </w:rPr>
+        <w:t>.</w:t>
+      </w:r>
+    </w:p>
+    <w:p>
+      <w:pPr>
+        <w:keepNext/>
+        <w:pBdr>
+          <w:top w:val="nil"/>
+          <w:left w:val="nil"/>
+          <w:bottom w:val="nil"/>
+          <w:right w:val="nil"/>
+          <w:between w:val="nil"/>
+        </w:pBdr>
+        <w:spacing w:after="0" w:line="240" w:lineRule="auto"/>
+        <w:ind w:leftChars="0" w:left="0" w:firstLineChars="0" w:firstLine="0"/>
+        <w:rPr>
+          <w:rFonts w:ascii="Verdana" w:eastAsia="Verdana" w:hAnsi="Verdana" w:cs="Verdana"/>
+        </w:rPr>
+      </w:pPr>
+      <w:r>
+        <w:rPr>
+          <w:rFonts w:ascii="Verdana" w:eastAsia="Verdana" w:hAnsi="Verdana" w:cs="Verdana"/>
+        </w:rPr>
+        <w:br/>
+        <w:t xml:space="preserve">Principais atividades: </w:t>
+      </w:r>
+    </w:p>
+    <w:p>
+      <w:pPr>
+        <w:pStyle w:val="PargrafodaLista"/>
+        <w:keepNext/>
         <w:numPr>
           <w:ilvl w:val="0"/>
-          <w:numId w:val="1"/>
+          <w:numId w:val="3"/>
         </w:numPr>
+        <w:pBdr>
+          <w:top w:val="nil"/>
+          <w:left w:val="nil"/>
+          <w:bottom w:val="nil"/>
+          <w:right w:val="nil"/>
+          <w:between w:val="nil"/>
+        </w:pBdr>
+        <w:spacing w:after="120" w:line="240" w:lineRule="auto"/>
+        <w:ind w:leftChars="0" w:firstLineChars="0"/>
+        <w:rPr>
+          <w:rFonts w:ascii="Verdana" w:eastAsia="Verdana" w:hAnsi="Verdana" w:cs="Verdana"/>
+        </w:rPr>
+      </w:pPr>
+      <w:r>
+        <w:rPr>
+          <w:rFonts w:ascii="Verdana" w:eastAsia="Verdana" w:hAnsi="Verdana" w:cs="Verdana"/>
+        </w:rPr>
+        <w:t>Análise</w:t>
+      </w:r>
+      <w:r>
+        <w:rPr>
+          <w:rFonts w:ascii="Verdana" w:eastAsia="Verdana" w:hAnsi="Verdana" w:cs="Verdana"/>
+        </w:rPr>
+        <w:t>, desenvolvimento e manutenção d</w:t>
+      </w:r>
+      <w:r>
+        <w:rPr>
+          <w:rFonts w:ascii="Verdana" w:eastAsia="Verdana" w:hAnsi="Verdana" w:cs="Verdana"/>
+        </w:rPr>
+        <w:t xml:space="preserve">e </w:t>
+      </w:r>
+      <w:r>
+        <w:rPr>
+          <w:rFonts w:ascii="Verdana" w:eastAsia="Verdana" w:hAnsi="Verdana" w:cs="Verdana"/>
+        </w:rPr>
+        <w:t>aplicações</w:t>
+      </w:r>
+      <w:r>
+        <w:rPr>
+          <w:rFonts w:ascii="Verdana" w:eastAsia="Verdana" w:hAnsi="Verdana" w:cs="Verdana"/>
+        </w:rPr>
+        <w:t xml:space="preserve"> web </w:t>
+      </w:r>
+      <w:r>
+        <w:rPr>
+          <w:rFonts w:ascii="Verdana" w:eastAsia="Verdana" w:hAnsi="Verdana" w:cs="Verdana"/>
+        </w:rPr>
+        <w:t>nas</w:t>
+      </w:r>
+      <w:r>
+        <w:rPr>
+          <w:rFonts w:ascii="Verdana" w:eastAsia="Verdana" w:hAnsi="Verdana" w:cs="Verdana"/>
+        </w:rPr>
+        <w:t xml:space="preserve"> plataformas .NET e .NET Core</w:t>
+      </w:r>
+      <w:r>
+        <w:rPr>
+          <w:rFonts w:ascii="Verdana" w:eastAsia="Verdana" w:hAnsi="Verdana" w:cs="Verdana"/>
+        </w:rPr>
+        <w:t xml:space="preserve">. </w:t>
+      </w:r>
+      <w:r>
+        <w:rPr>
+          <w:rFonts w:ascii="Verdana" w:eastAsia="Verdana" w:hAnsi="Verdana" w:cs="Verdana"/>
+        </w:rPr>
+        <w:t xml:space="preserve"> </w:t>
+      </w:r>
+    </w:p>
+    <w:p>
+      <w:pPr>
+        <w:pStyle w:val="PargrafodaLista"/>
+        <w:keepNext/>
+        <w:numPr>
+          <w:ilvl w:val="0"/>
+          <w:numId w:val="3"/>
+        </w:numPr>
+        <w:pBdr>
+          <w:top w:val="nil"/>
+          <w:left w:val="nil"/>
+          <w:bottom w:val="nil"/>
+          <w:right w:val="nil"/>
+          <w:between w:val="nil"/>
+        </w:pBdr>
+        <w:spacing w:after="120" w:line="240" w:lineRule="auto"/>
+        <w:ind w:leftChars="0" w:firstLineChars="0"/>
+        <w:rPr>
+          <w:rFonts w:ascii="Verdana" w:eastAsia="Verdana" w:hAnsi="Verdana" w:cs="Verdana"/>
+        </w:rPr>
+      </w:pPr>
+      <w:r>
+        <w:rPr>
+          <w:rFonts w:ascii="Verdana" w:eastAsia="Verdana" w:hAnsi="Verdana" w:cs="Verdana"/>
+        </w:rPr>
+        <w:t>Coordenação técnica de estagiários.</w:t>
+      </w:r>
+      <w:r>
+        <w:rPr>
+          <w:rFonts w:ascii="Verdana" w:eastAsia="Verdana" w:hAnsi="Verdana" w:cs="Verdana"/>
+        </w:rPr>
+        <w:t xml:space="preserve"> </w:t>
+      </w:r>
+    </w:p>
+    <w:p>
+      <w:pPr>
+        <w:pBdr>
+          <w:top w:val="nil"/>
+          <w:left w:val="nil"/>
+          <w:bottom w:val="nil"/>
+          <w:right w:val="nil"/>
+          <w:between w:val="nil"/>
+        </w:pBdr>
+        <w:spacing w:after="120"/>
+        <w:ind w:leftChars="0" w:left="0" w:firstLineChars="0" w:firstLine="0"/>
+        <w:rPr>
+          <w:rFonts w:ascii="Verdana" w:eastAsia="Verdana" w:hAnsi="Verdana" w:cs="Verdana"/>
+        </w:rPr>
+      </w:pPr>
+    </w:p>
+    <w:p>
+      <w:pPr>
+        <w:pBdr>
+          <w:top w:val="nil"/>
+          <w:left w:val="nil"/>
+          <w:bottom w:val="nil"/>
+          <w:right w:val="nil"/>
+          <w:between w:val="nil"/>
+        </w:pBdr>
+        <w:spacing w:after="120"/>
+        <w:ind w:leftChars="0" w:left="0" w:firstLineChars="0" w:firstLine="0"/>
+        <w:rPr>
+          <w:rFonts w:ascii="Verdana" w:eastAsia="Verdana" w:hAnsi="Verdana" w:cs="Verdana"/>
+        </w:rPr>
+      </w:pPr>
+      <w:r>
+        <w:rPr>
+          <w:rFonts w:ascii="Verdana" w:eastAsia="Verdana" w:hAnsi="Verdana" w:cs="Verdana"/>
+          <w:b/>
+        </w:rPr>
+        <w:t>2018 – Atual: Autônomo</w:t>
+      </w:r>
+      <w:r>
+        <w:rPr>
+          <w:rFonts w:ascii="Verdana" w:eastAsia="Verdana" w:hAnsi="Verdana" w:cs="Verdana"/>
+          <w:b/>
+        </w:rPr>
+        <w:t xml:space="preserve"> </w:t>
+      </w:r>
+    </w:p>
+    <w:p>
+      <w:pPr>
+        <w:pBdr>
+          <w:top w:val="nil"/>
+          <w:left w:val="nil"/>
+          <w:bottom w:val="nil"/>
+          <w:right w:val="nil"/>
+          <w:between w:val="nil"/>
+        </w:pBdr>
+        <w:spacing w:after="120" w:line="240" w:lineRule="auto"/>
+        <w:ind w:leftChars="0" w:left="0" w:firstLineChars="0" w:firstLine="0"/>
+        <w:rPr>
+          <w:rFonts w:ascii="Verdana" w:eastAsia="Verdana" w:hAnsi="Verdana" w:cs="Verdana"/>
+          <w:bCs/>
+        </w:rPr>
+      </w:pPr>
+      <w:bookmarkStart w:id="0" w:name="_Hlk55640599"/>
+      <w:r>
+        <w:rPr>
+          <w:rFonts w:ascii="Verdana" w:eastAsia="Verdana" w:hAnsi="Verdana" w:cs="Verdana"/>
+          <w:bCs/>
+        </w:rPr>
+        <w:t xml:space="preserve">Principais atividades: </w:t>
+      </w:r>
+    </w:p>
+    <w:bookmarkEnd w:id="0"/>
+    <w:p>
+      <w:pPr>
+        <w:pStyle w:val="PargrafodaLista"/>
+        <w:pBdr>
+          <w:top w:val="nil"/>
+          <w:left w:val="nil"/>
+          <w:bottom w:val="nil"/>
+          <w:right w:val="nil"/>
+          <w:between w:val="nil"/>
+        </w:pBdr>
+        <w:spacing w:after="120" w:line="240" w:lineRule="auto"/>
+        <w:ind w:leftChars="0" w:firstLineChars="0" w:firstLine="0"/>
+        <w:rPr>
+          <w:rFonts w:ascii="Verdana" w:eastAsia="Verdana" w:hAnsi="Verdana" w:cs="Verdana"/>
+          <w:bCs/>
+        </w:rPr>
+      </w:pPr>
+      <w:r>
+        <w:rPr>
+          <w:rFonts w:ascii="Verdana" w:eastAsia="Verdana" w:hAnsi="Verdana" w:cs="Verdana"/>
+          <w:bCs/>
+        </w:rPr>
+        <w:t>Desenvolvimento de aplicações web e desktop</w:t>
+      </w:r>
+      <w:r>
+        <w:rPr>
+          <w:rFonts w:ascii="Verdana" w:eastAsia="Verdana" w:hAnsi="Verdana" w:cs="Verdana"/>
+          <w:bCs/>
+        </w:rPr>
+        <w:t xml:space="preserve">, utilizando Windows </w:t>
+      </w:r>
+      <w:proofErr w:type="spellStart"/>
+      <w:r>
+        <w:rPr>
+          <w:rFonts w:ascii="Verdana" w:eastAsia="Verdana" w:hAnsi="Verdana" w:cs="Verdana"/>
+          <w:bCs/>
+        </w:rPr>
+        <w:t>Forms</w:t>
+      </w:r>
+      <w:proofErr w:type="spellEnd"/>
+      <w:r>
+        <w:rPr>
+          <w:rFonts w:ascii="Verdana" w:eastAsia="Verdana" w:hAnsi="Verdana" w:cs="Verdana"/>
+          <w:bCs/>
+        </w:rPr>
+        <w:t>, Asp.NET Core e/ou Angular.</w:t>
+      </w:r>
+    </w:p>
+    <w:p>
+      <w:pPr>
         <w:pBdr>
           <w:top w:val="nil"/>
           <w:left w:val="nil"/>
@@ -789,75 +1126,6 @@
           <w:rFonts w:ascii="Verdana" w:eastAsia="Verdana" w:hAnsi="Verdana" w:cs="Verdana"/>
         </w:rPr>
       </w:pPr>
-      <w:r>
-        <w:rPr>
-          <w:rFonts w:ascii="Verdana" w:eastAsia="Verdana" w:hAnsi="Verdana" w:cs="Verdana"/>
-          <w:b/>
-        </w:rPr>
-        <w:t>2019 - Atual: Secretaria de Educação do Estado de Rondônia (SEDUC - RO)</w:t>
-      </w:r>
-      <w:r>
-        <w:rPr>
-          <w:rFonts w:ascii="Verdana" w:eastAsia="Verdana" w:hAnsi="Verdana" w:cs="Verdana"/>
-        </w:rPr>
-        <w:br/>
-        <w:t xml:space="preserve">Cargo: </w:t>
-      </w:r>
-      <w:r>
-        <w:rPr>
-          <w:rFonts w:ascii="Verdana" w:eastAsia="Verdana" w:hAnsi="Verdana" w:cs="Verdana"/>
-        </w:rPr>
-        <w:t>Assessor de Tecnologia</w:t>
-      </w:r>
-      <w:r>
-        <w:rPr>
-          <w:rFonts w:ascii="Verdana" w:eastAsia="Verdana" w:hAnsi="Verdana" w:cs="Verdana"/>
-        </w:rPr>
-        <w:t>.</w:t>
-      </w:r>
-      <w:r>
-        <w:rPr>
-          <w:rFonts w:ascii="Verdana" w:eastAsia="Verdana" w:hAnsi="Verdana" w:cs="Verdana"/>
-        </w:rPr>
-        <w:br/>
-        <w:t xml:space="preserve">Principais atividades: </w:t>
-      </w:r>
-      <w:r>
-        <w:rPr>
-          <w:rFonts w:ascii="Verdana" w:eastAsia="Verdana" w:hAnsi="Verdana" w:cs="Verdana"/>
-        </w:rPr>
-        <w:t xml:space="preserve">Análise, </w:t>
-      </w:r>
-      <w:r>
-        <w:rPr>
-          <w:rFonts w:ascii="Verdana" w:eastAsia="Verdana" w:hAnsi="Verdana" w:cs="Verdana"/>
-        </w:rPr>
-        <w:t xml:space="preserve">Desenvolvimento e manutenção de </w:t>
-      </w:r>
-      <w:r>
-        <w:rPr>
-          <w:rFonts w:ascii="Verdana" w:eastAsia="Verdana" w:hAnsi="Verdana" w:cs="Verdana"/>
-        </w:rPr>
-        <w:t>aplicações</w:t>
-      </w:r>
-      <w:r>
-        <w:rPr>
-          <w:rFonts w:ascii="Verdana" w:eastAsia="Verdana" w:hAnsi="Verdana" w:cs="Verdana"/>
-        </w:rPr>
-        <w:t xml:space="preserve"> web com plataformas .NET e .NET Core</w:t>
-      </w:r>
-      <w:r>
-        <w:rPr>
-          <w:rFonts w:ascii="Verdana" w:eastAsia="Verdana" w:hAnsi="Verdana" w:cs="Verdana"/>
-        </w:rPr>
-        <w:t xml:space="preserve">. </w:t>
-      </w:r>
-      <w:r>
-        <w:rPr>
-          <w:rFonts w:ascii="Verdana" w:eastAsia="Verdana" w:hAnsi="Verdana" w:cs="Verdana"/>
-        </w:rPr>
-        <w:t xml:space="preserve"> </w:t>
-      </w:r>
     </w:p>
     <w:p>
       <w:pPr>
@@ -868,7 +1136,7 @@
           <w:right w:val="nil"/>
           <w:between w:val="nil"/>
         </w:pBdr>
-        <w:spacing w:after="120"/>
+        <w:spacing w:after="0" w:line="240" w:lineRule="auto"/>
         <w:ind w:leftChars="0" w:left="0" w:firstLineChars="0" w:firstLine="0"/>
         <w:rPr>
           <w:rFonts w:ascii="Verdana" w:eastAsia="Verdana" w:hAnsi="Verdana" w:cs="Verdana"/>
@@ -877,14 +1145,25 @@
       <w:r>
         <w:rPr>
           <w:rFonts w:ascii="Verdana" w:eastAsia="Verdana" w:hAnsi="Verdana" w:cs="Verdana"/>
-        </w:rPr>
-        <w:t>Coordenação técnica de estagiários.</w:t>
-      </w:r>
-      <w:r>
-        <w:rPr>
-          <w:rFonts w:ascii="Verdana" w:eastAsia="Verdana" w:hAnsi="Verdana" w:cs="Verdana"/>
-        </w:rPr>
-        <w:t xml:space="preserve"> </w:t>
+          <w:b/>
+        </w:rPr>
+        <w:t xml:space="preserve">2017 - 2019: Auto Posto </w:t>
+      </w:r>
+      <w:proofErr w:type="spellStart"/>
+      <w:r>
+        <w:rPr>
+          <w:rFonts w:ascii="Verdana" w:eastAsia="Verdana" w:hAnsi="Verdana" w:cs="Verdana"/>
+          <w:b/>
+        </w:rPr>
+        <w:t>Calama</w:t>
+      </w:r>
+      <w:proofErr w:type="spellEnd"/>
+      <w:r>
+        <w:rPr>
+          <w:rFonts w:ascii="Verdana" w:eastAsia="Verdana" w:hAnsi="Verdana" w:cs="Verdana"/>
+          <w:b/>
+        </w:rPr>
+        <w:t xml:space="preserve"> LTDA / ATEM</w:t>
       </w:r>
     </w:p>
     <w:p>
@@ -896,19 +1175,28 @@
           <w:right w:val="nil"/>
           <w:between w:val="nil"/>
         </w:pBdr>
-        <w:spacing w:after="120"/>
+        <w:spacing w:after="0" w:line="240" w:lineRule="auto"/>
         <w:ind w:leftChars="0" w:left="0" w:firstLineChars="0" w:firstLine="0"/>
         <w:rPr>
           <w:rFonts w:ascii="Verdana" w:eastAsia="Verdana" w:hAnsi="Verdana" w:cs="Verdana"/>
         </w:rPr>
       </w:pPr>
-    </w:p>
-    <w:p>
-      <w:pPr>
-        <w:numPr>
-          <w:ilvl w:val="0"/>
-          <w:numId w:val="1"/>
-        </w:numPr>
+      <w:r>
+        <w:rPr>
+          <w:rFonts w:ascii="Verdana" w:eastAsia="Verdana" w:hAnsi="Verdana" w:cs="Verdana"/>
+        </w:rPr>
+        <w:br/>
+        <w:t>Cargo: Gerente Comercial</w:t>
+      </w:r>
+      <w:r>
+        <w:rPr>
+          <w:rFonts w:ascii="Verdana" w:eastAsia="Verdana" w:hAnsi="Verdana" w:cs="Verdana"/>
+        </w:rPr>
+        <w:t>.</w:t>
+      </w:r>
+    </w:p>
+    <w:p>
+      <w:pPr>
         <w:pBdr>
           <w:top w:val="nil"/>
           <w:left w:val="nil"/>
@@ -916,26 +1204,12 @@
           <w:right w:val="nil"/>
           <w:between w:val="nil"/>
         </w:pBdr>
-        <w:spacing w:after="120"/>
-        <w:ind w:left="0" w:hanging="2"/>
-        <w:rPr>
-          <w:rFonts w:ascii="Verdana" w:eastAsia="Verdana" w:hAnsi="Verdana" w:cs="Verdana"/>
-        </w:rPr>
-      </w:pPr>
-      <w:r>
-        <w:rPr>
-          <w:rFonts w:ascii="Verdana" w:eastAsia="Verdana" w:hAnsi="Verdana" w:cs="Verdana"/>
-          <w:b/>
-        </w:rPr>
-        <w:t>2018 – Atual: Autônomo</w:t>
-      </w:r>
-      <w:r>
-        <w:rPr>
-          <w:rFonts w:ascii="Verdana" w:eastAsia="Verdana" w:hAnsi="Verdana" w:cs="Verdana"/>
-          <w:b/>
-        </w:rPr>
-        <w:t xml:space="preserve"> </w:t>
-      </w:r>
+        <w:spacing w:after="0" w:line="240" w:lineRule="auto"/>
+        <w:ind w:leftChars="0" w:left="0" w:firstLineChars="0" w:firstLine="0"/>
+        <w:rPr>
+          <w:rFonts w:ascii="Verdana" w:eastAsia="Verdana" w:hAnsi="Verdana" w:cs="Verdana"/>
+        </w:rPr>
+      </w:pPr>
     </w:p>
     <w:p>
       <w:pPr>
@@ -946,7 +1220,7 @@
           <w:right w:val="nil"/>
           <w:between w:val="nil"/>
         </w:pBdr>
-        <w:spacing w:after="120"/>
+        <w:spacing w:after="120" w:line="240" w:lineRule="auto"/>
         <w:ind w:leftChars="0" w:left="0" w:firstLineChars="0" w:firstLine="0"/>
         <w:rPr>
           <w:rFonts w:ascii="Verdana" w:eastAsia="Verdana" w:hAnsi="Verdana" w:cs="Verdana"/>
@@ -958,11 +1232,12 @@
           <w:rFonts w:ascii="Verdana" w:eastAsia="Verdana" w:hAnsi="Verdana" w:cs="Verdana"/>
           <w:bCs/>
         </w:rPr>
-        <w:t xml:space="preserve">Principais atividades: Desenvolvimento de aplicações web e desktop. </w:t>
-      </w:r>
-    </w:p>
-    <w:p>
-      <w:pPr>
+        <w:t xml:space="preserve">Principais atividades: </w:t>
+      </w:r>
+    </w:p>
+    <w:p>
+      <w:pPr>
+        <w:pStyle w:val="PargrafodaLista"/>
         <w:pBdr>
           <w:top w:val="nil"/>
           <w:left w:val="nil"/>
@@ -970,165 +1245,38 @@
           <w:right w:val="nil"/>
           <w:between w:val="nil"/>
         </w:pBdr>
-        <w:spacing w:after="120"/>
-        <w:ind w:leftChars="0" w:left="0" w:firstLineChars="0" w:firstLine="0"/>
+        <w:spacing w:after="0" w:line="240" w:lineRule="auto"/>
+        <w:ind w:leftChars="0" w:firstLineChars="0" w:firstLine="0"/>
         <w:rPr>
           <w:rFonts w:ascii="Verdana" w:eastAsia="Verdana" w:hAnsi="Verdana" w:cs="Verdana"/>
           <w:bCs/>
         </w:rPr>
       </w:pPr>
-      <w:proofErr w:type="spellStart"/>
-      <w:r>
-        <w:rPr>
-          <w:rFonts w:ascii="Verdana" w:eastAsia="Verdana" w:hAnsi="Verdana" w:cs="Verdana"/>
-          <w:b/>
-        </w:rPr>
-        <w:t>Backend</w:t>
-      </w:r>
-      <w:proofErr w:type="spellEnd"/>
-      <w:r>
-        <w:rPr>
-          <w:rFonts w:ascii="Verdana" w:eastAsia="Verdana" w:hAnsi="Verdana" w:cs="Verdana"/>
-          <w:b/>
-        </w:rPr>
-        <w:t>: .</w:t>
-      </w:r>
-      <w:r>
-        <w:rPr>
-          <w:rFonts w:ascii="Verdana" w:eastAsia="Verdana" w:hAnsi="Verdana" w:cs="Verdana"/>
-          <w:bCs/>
-        </w:rPr>
-        <w:t>NET e</w:t>
-      </w:r>
-      <w:r>
-        <w:rPr>
-          <w:rFonts w:ascii="Verdana" w:eastAsia="Verdana" w:hAnsi="Verdana" w:cs="Verdana"/>
-          <w:b/>
-        </w:rPr>
-        <w:t xml:space="preserve"> </w:t>
-      </w:r>
-      <w:r>
-        <w:rPr>
-          <w:rFonts w:ascii="Verdana" w:eastAsia="Verdana" w:hAnsi="Verdana" w:cs="Verdana"/>
-          <w:bCs/>
-        </w:rPr>
-        <w:t xml:space="preserve">.NET Core. Boas práticas de programação, princípios SOLID, Clean </w:t>
-      </w:r>
-      <w:proofErr w:type="spellStart"/>
-      <w:r>
-        <w:rPr>
-          <w:rFonts w:ascii="Verdana" w:eastAsia="Verdana" w:hAnsi="Verdana" w:cs="Verdana"/>
-          <w:bCs/>
-        </w:rPr>
-        <w:t>Code</w:t>
-      </w:r>
-      <w:proofErr w:type="spellEnd"/>
-      <w:r>
-        <w:rPr>
-          <w:rFonts w:ascii="Verdana" w:eastAsia="Verdana" w:hAnsi="Verdana" w:cs="Verdana"/>
-          <w:bCs/>
-        </w:rPr>
-        <w:t xml:space="preserve"> e Domain </w:t>
-      </w:r>
-      <w:proofErr w:type="spellStart"/>
-      <w:r>
-        <w:rPr>
-          <w:rFonts w:ascii="Verdana" w:eastAsia="Verdana" w:hAnsi="Verdana" w:cs="Verdana"/>
-          <w:bCs/>
-        </w:rPr>
-        <w:t>Driven</w:t>
-      </w:r>
-      <w:proofErr w:type="spellEnd"/>
-      <w:r>
-        <w:rPr>
-          <w:rFonts w:ascii="Verdana" w:eastAsia="Verdana" w:hAnsi="Verdana" w:cs="Verdana"/>
-          <w:bCs/>
-        </w:rPr>
-        <w:t xml:space="preserve"> Design (DDD). Banco de Dados </w:t>
-      </w:r>
-      <w:proofErr w:type="spellStart"/>
-      <w:r>
-        <w:rPr>
-          <w:rFonts w:ascii="Verdana" w:eastAsia="Verdana" w:hAnsi="Verdana" w:cs="Verdana"/>
-          <w:bCs/>
-        </w:rPr>
-        <w:t>Sql</w:t>
-      </w:r>
-      <w:proofErr w:type="spellEnd"/>
-      <w:r>
-        <w:rPr>
-          <w:rFonts w:ascii="Verdana" w:eastAsia="Verdana" w:hAnsi="Verdana" w:cs="Verdana"/>
-          <w:bCs/>
-        </w:rPr>
-        <w:t xml:space="preserve"> Server, </w:t>
-      </w:r>
-      <w:proofErr w:type="spellStart"/>
-      <w:r>
-        <w:rPr>
-          <w:rFonts w:ascii="Verdana" w:eastAsia="Verdana" w:hAnsi="Verdana" w:cs="Verdana"/>
-          <w:bCs/>
-        </w:rPr>
-        <w:t>MySql</w:t>
-      </w:r>
-      <w:proofErr w:type="spellEnd"/>
-      <w:r>
-        <w:rPr>
-          <w:rFonts w:ascii="Verdana" w:eastAsia="Verdana" w:hAnsi="Verdana" w:cs="Verdana"/>
-          <w:bCs/>
-        </w:rPr>
-        <w:t xml:space="preserve">, </w:t>
-      </w:r>
-      <w:proofErr w:type="spellStart"/>
-      <w:r>
-        <w:rPr>
-          <w:rFonts w:ascii="Verdana" w:eastAsia="Verdana" w:hAnsi="Verdana" w:cs="Verdana"/>
-          <w:bCs/>
-        </w:rPr>
-        <w:t>SqLite</w:t>
-      </w:r>
-      <w:proofErr w:type="spellEnd"/>
-      <w:r>
-        <w:rPr>
-          <w:rFonts w:ascii="Verdana" w:eastAsia="Verdana" w:hAnsi="Verdana" w:cs="Verdana"/>
-          <w:bCs/>
-        </w:rPr>
-        <w:t xml:space="preserve"> (</w:t>
-      </w:r>
-      <w:proofErr w:type="spellStart"/>
-      <w:r>
-        <w:rPr>
-          <w:rFonts w:ascii="Verdana" w:eastAsia="Verdana" w:hAnsi="Verdana" w:cs="Verdana"/>
-          <w:bCs/>
-        </w:rPr>
-        <w:t>portable</w:t>
-      </w:r>
-      <w:proofErr w:type="spellEnd"/>
-      <w:r>
-        <w:rPr>
-          <w:rFonts w:ascii="Verdana" w:eastAsia="Verdana" w:hAnsi="Verdana" w:cs="Verdana"/>
-          <w:bCs/>
-        </w:rPr>
-        <w:t xml:space="preserve">) e </w:t>
-      </w:r>
-      <w:proofErr w:type="spellStart"/>
-      <w:r>
-        <w:rPr>
-          <w:rFonts w:ascii="Verdana" w:eastAsia="Verdana" w:hAnsi="Verdana" w:cs="Verdana"/>
-          <w:bCs/>
-        </w:rPr>
-        <w:t>MariaDB</w:t>
-      </w:r>
-      <w:proofErr w:type="spellEnd"/>
-      <w:r>
-        <w:rPr>
-          <w:rFonts w:ascii="Verdana" w:eastAsia="Verdana" w:hAnsi="Verdana" w:cs="Verdana"/>
-          <w:bCs/>
-        </w:rPr>
-        <w:t>.</w:t>
-      </w:r>
-    </w:p>
-    <w:p>
-      <w:pPr>
+      <w:r>
+        <w:rPr>
+          <w:rFonts w:ascii="Verdana" w:hAnsi="Verdana" w:cs="Segoe UI"/>
+          <w:shd w:val="clear" w:color="auto" w:fill="FFFFFF"/>
+        </w:rPr>
+        <w:t xml:space="preserve">Gestão administrativa e operacional de posto de combustível e loja de conveniência </w:t>
+      </w:r>
+      <w:r>
+        <w:rPr>
+          <w:rFonts w:ascii="Verdana" w:hAnsi="Verdana" w:cs="Segoe UI"/>
+          <w:shd w:val="clear" w:color="auto" w:fill="FFFFFF"/>
+        </w:rPr>
+        <w:t>com equipe</w:t>
+      </w:r>
+      <w:r>
+        <w:rPr>
+          <w:rFonts w:ascii="Verdana" w:hAnsi="Verdana" w:cs="Segoe UI"/>
+          <w:shd w:val="clear" w:color="auto" w:fill="FFFFFF"/>
+        </w:rPr>
+        <w:t xml:space="preserve"> de 25 colaboradores.</w:t>
+      </w:r>
+    </w:p>
+    <w:p>
+      <w:pPr>
+        <w:pStyle w:val="PargrafodaLista"/>
         <w:pBdr>
           <w:top w:val="nil"/>
           <w:left w:val="nil"/>
@@ -1136,61 +1284,13 @@
           <w:right w:val="nil"/>
           <w:between w:val="nil"/>
         </w:pBdr>
-        <w:spacing w:after="120"/>
-        <w:ind w:leftChars="0" w:left="0" w:firstLineChars="0" w:firstLine="0"/>
+        <w:spacing w:after="0" w:line="240" w:lineRule="auto"/>
+        <w:ind w:leftChars="0" w:firstLineChars="0" w:firstLine="0"/>
         <w:rPr>
           <w:rFonts w:ascii="Verdana" w:eastAsia="Verdana" w:hAnsi="Verdana" w:cs="Verdana"/>
           <w:bCs/>
         </w:rPr>
       </w:pPr>
-      <w:proofErr w:type="spellStart"/>
-      <w:r>
-        <w:rPr>
-          <w:rFonts w:ascii="Verdana" w:eastAsia="Verdana" w:hAnsi="Verdana" w:cs="Verdana"/>
-          <w:b/>
-        </w:rPr>
-        <w:t>Frontend</w:t>
-      </w:r>
-      <w:proofErr w:type="spellEnd"/>
-      <w:r>
-        <w:rPr>
-          <w:rFonts w:ascii="Verdana" w:eastAsia="Verdana" w:hAnsi="Verdana" w:cs="Verdana"/>
-          <w:bCs/>
-        </w:rPr>
-        <w:t xml:space="preserve">: Angular e/ou .NET MVC / </w:t>
-      </w:r>
-      <w:proofErr w:type="spellStart"/>
-      <w:r>
-        <w:rPr>
-          <w:rFonts w:ascii="Verdana" w:eastAsia="Verdana" w:hAnsi="Verdana" w:cs="Verdana"/>
-          <w:bCs/>
-        </w:rPr>
-        <w:t>Razor</w:t>
-      </w:r>
-      <w:proofErr w:type="spellEnd"/>
-      <w:r>
-        <w:rPr>
-          <w:rFonts w:ascii="Verdana" w:eastAsia="Verdana" w:hAnsi="Verdana" w:cs="Verdana"/>
-          <w:bCs/>
-        </w:rPr>
-        <w:t xml:space="preserve"> </w:t>
-      </w:r>
-      <w:proofErr w:type="spellStart"/>
-      <w:r>
-        <w:rPr>
-          <w:rFonts w:ascii="Verdana" w:eastAsia="Verdana" w:hAnsi="Verdana" w:cs="Verdana"/>
-          <w:bCs/>
-        </w:rPr>
-        <w:t>Pages</w:t>
-      </w:r>
-      <w:proofErr w:type="spellEnd"/>
-      <w:r>
-        <w:rPr>
-          <w:rFonts w:ascii="Verdana" w:eastAsia="Verdana" w:hAnsi="Verdana" w:cs="Verdana"/>
-          <w:bCs/>
-        </w:rPr>
-        <w:t>.</w:t>
-      </w:r>
     </w:p>
     <w:p>
       <w:pPr>
@@ -1201,19 +1301,16 @@
           <w:right w:val="nil"/>
           <w:between w:val="nil"/>
         </w:pBdr>
-        <w:spacing w:after="120"/>
-        <w:ind w:left="0" w:hanging="2"/>
-        <w:rPr>
-          <w:rFonts w:ascii="Verdana" w:eastAsia="Verdana" w:hAnsi="Verdana" w:cs="Verdana"/>
-        </w:rPr>
-      </w:pPr>
-    </w:p>
-    <w:p>
-      <w:pPr>
-        <w:numPr>
-          <w:ilvl w:val="0"/>
-          <w:numId w:val="1"/>
-        </w:numPr>
+        <w:spacing w:after="0" w:line="240" w:lineRule="auto"/>
+        <w:ind w:leftChars="0" w:left="2" w:hanging="2"/>
+        <w:jc w:val="both"/>
+        <w:rPr>
+          <w:rFonts w:ascii="Verdana" w:eastAsia="Verdana" w:hAnsi="Verdana" w:cs="Verdana"/>
+        </w:rPr>
+      </w:pPr>
+    </w:p>
+    <w:p>
+      <w:pPr>
         <w:pBdr>
           <w:top w:val="nil"/>
           <w:left w:val="nil"/>
@@ -1221,73 +1318,18 @@
           <w:right w:val="nil"/>
           <w:between w:val="nil"/>
         </w:pBdr>
-        <w:spacing w:after="120"/>
-        <w:ind w:leftChars="0" w:left="0" w:firstLineChars="0" w:firstLine="0"/>
-        <w:rPr>
-          <w:rFonts w:ascii="Verdana" w:eastAsia="Verdana" w:hAnsi="Verdana" w:cs="Verdana"/>
-        </w:rPr>
-      </w:pPr>
-      <w:r>
-        <w:rPr>
-          <w:rFonts w:ascii="Verdana" w:eastAsia="Verdana" w:hAnsi="Verdana" w:cs="Verdana"/>
-          <w:b/>
-        </w:rPr>
-        <w:t xml:space="preserve">2017 - 2019: Auto Posto </w:t>
-      </w:r>
-      <w:proofErr w:type="spellStart"/>
-      <w:r>
-        <w:rPr>
-          <w:rFonts w:ascii="Verdana" w:eastAsia="Verdana" w:hAnsi="Verdana" w:cs="Verdana"/>
-          <w:b/>
-        </w:rPr>
-        <w:t>Calama</w:t>
-      </w:r>
-      <w:proofErr w:type="spellEnd"/>
-      <w:r>
-        <w:rPr>
-          <w:rFonts w:ascii="Verdana" w:eastAsia="Verdana" w:hAnsi="Verdana" w:cs="Verdana"/>
-          <w:b/>
-        </w:rPr>
-        <w:t xml:space="preserve"> LTDA / ATEM</w:t>
-      </w:r>
-      <w:r>
-        <w:rPr>
-          <w:rFonts w:ascii="Verdana" w:eastAsia="Verdana" w:hAnsi="Verdana" w:cs="Verdana"/>
-        </w:rPr>
-        <w:br/>
-        <w:t>Cargo: Gerente Comercial</w:t>
-      </w:r>
-      <w:r>
-        <w:rPr>
-          <w:rFonts w:ascii="Verdana" w:eastAsia="Verdana" w:hAnsi="Verdana" w:cs="Verdana"/>
-        </w:rPr>
-        <w:t>.</w:t>
-      </w:r>
-      <w:r>
-        <w:rPr>
-          <w:rFonts w:ascii="Verdana" w:eastAsia="Verdana" w:hAnsi="Verdana" w:cs="Verdana"/>
-        </w:rPr>
-        <w:br/>
-      </w:r>
-      <w:r>
-        <w:rPr>
-          <w:rFonts w:ascii="Verdana" w:hAnsi="Verdana" w:cs="Segoe UI"/>
-          <w:shd w:val="clear" w:color="auto" w:fill="FFFFFF"/>
-        </w:rPr>
-        <w:t>Gestão administrativa e operacional de posto de combustível e loja de conveniência com</w:t>
-      </w:r>
-      <w:r>
-        <w:rPr>
-          <w:rFonts w:ascii="Verdana" w:hAnsi="Verdana" w:cs="Segoe UI"/>
-        </w:rPr>
-        <w:br/>
-      </w:r>
-      <w:r>
-        <w:rPr>
-          <w:rFonts w:ascii="Verdana" w:hAnsi="Verdana" w:cs="Segoe UI"/>
-          <w:shd w:val="clear" w:color="auto" w:fill="FFFFFF"/>
-        </w:rPr>
-        <w:t>equipe de 25 colaboradores.</w:t>
+        <w:spacing w:after="120" w:line="240" w:lineRule="auto"/>
+        <w:ind w:leftChars="0" w:left="2" w:hanging="2"/>
+        <w:jc w:val="both"/>
+        <w:rPr>
+          <w:rFonts w:ascii="Verdana" w:eastAsia="Verdana" w:hAnsi="Verdana" w:cs="Verdana"/>
+        </w:rPr>
+      </w:pPr>
+      <w:r>
+        <w:rPr>
+          <w:rFonts w:ascii="Verdana" w:eastAsia="Verdana" w:hAnsi="Verdana" w:cs="Verdana"/>
+        </w:rPr>
+        <w:t xml:space="preserve">Feitos: </w:t>
       </w:r>
     </w:p>
     <w:p>
@@ -1299,8 +1341,8 @@
           <w:right w:val="nil"/>
           <w:between w:val="nil"/>
         </w:pBdr>
-        <w:spacing w:after="120"/>
-        <w:ind w:leftChars="0" w:left="0" w:firstLineChars="0" w:firstLine="0"/>
+        <w:spacing w:after="120" w:line="240" w:lineRule="auto"/>
+        <w:ind w:leftChars="213" w:left="850" w:hangingChars="212" w:hanging="424"/>
         <w:jc w:val="both"/>
         <w:rPr>
           <w:rFonts w:ascii="Verdana" w:eastAsia="Verdana" w:hAnsi="Verdana" w:cs="Verdana"/>
@@ -1308,24 +1350,15 @@
       </w:pPr>
       <w:r>
         <w:rPr>
-          <w:rFonts w:ascii="Verdana" w:hAnsi="Verdana" w:cs="Segoe UI"/>
-          <w:shd w:val="clear" w:color="auto" w:fill="FFFFFF"/>
-        </w:rPr>
-        <w:t xml:space="preserve">Principais atividades: capacitação de colaboradores; Negociação de preços e produtos de conveniência junto a fornecedores; Prestação de contas; Atendimento ao </w:t>
-      </w:r>
-      <w:r>
-        <w:rPr>
-          <w:rFonts w:ascii="Verdana" w:hAnsi="Verdana" w:cs="Segoe UI"/>
-          <w:shd w:val="clear" w:color="auto" w:fill="FFFFFF"/>
-        </w:rPr>
-        <w:t>público</w:t>
-      </w:r>
-      <w:r>
-        <w:rPr>
-          <w:rFonts w:ascii="Verdana" w:hAnsi="Verdana" w:cs="Segoe UI"/>
-          <w:shd w:val="clear" w:color="auto" w:fill="FFFFFF"/>
-        </w:rPr>
-        <w:t>; Controle de qualidade de combustível.</w:t>
+          <w:rFonts w:ascii="Verdana" w:eastAsia="Verdana" w:hAnsi="Verdana" w:cs="Verdana"/>
+        </w:rPr>
+        <w:t xml:space="preserve">a) </w:t>
+      </w:r>
+      <w:r>
+        <w:rPr>
+          <w:rFonts w:ascii="Verdana" w:eastAsia="Verdana" w:hAnsi="Verdana" w:cs="Verdana"/>
+        </w:rPr>
+        <w:t xml:space="preserve">Além de gerenciarmos a equipe local, produzimos conteúdo referente ao sistema ERP utilizado pela empresa. </w:t>
       </w:r>
     </w:p>
     <w:p>
@@ -1337,20 +1370,34 @@
           <w:right w:val="nil"/>
           <w:between w:val="nil"/>
         </w:pBdr>
-        <w:spacing w:after="120"/>
-        <w:ind w:left="0" w:hanging="2"/>
+        <w:spacing w:after="120" w:line="240" w:lineRule="auto"/>
+        <w:ind w:leftChars="213" w:left="850" w:hangingChars="212" w:hanging="424"/>
         <w:jc w:val="both"/>
         <w:rPr>
           <w:rFonts w:ascii="Verdana" w:eastAsia="Verdana" w:hAnsi="Verdana" w:cs="Verdana"/>
         </w:rPr>
       </w:pPr>
-    </w:p>
-    <w:p>
-      <w:pPr>
-        <w:numPr>
-          <w:ilvl w:val="0"/>
-          <w:numId w:val="1"/>
-        </w:numPr>
+      <w:r>
+        <w:rPr>
+          <w:rFonts w:ascii="Verdana" w:eastAsia="Verdana" w:hAnsi="Verdana" w:cs="Verdana"/>
+        </w:rPr>
+        <w:t xml:space="preserve">b) </w:t>
+      </w:r>
+      <w:r>
+        <w:rPr>
+          <w:rFonts w:ascii="Verdana" w:eastAsia="Verdana" w:hAnsi="Verdana" w:cs="Verdana"/>
+        </w:rPr>
+        <w:t xml:space="preserve">Com uso de tecnologia e trabalho em equipe conseguimos obter aumento de faturamento </w:t>
+      </w:r>
+      <w:r>
+        <w:rPr>
+          <w:rFonts w:ascii="Verdana" w:eastAsia="Verdana" w:hAnsi="Verdana" w:cs="Verdana"/>
+        </w:rPr>
+        <w:t xml:space="preserve">de 30% na loja de conveniência, em um período de quatro meses. </w:t>
+      </w:r>
+    </w:p>
+    <w:p>
+      <w:pPr>
         <w:pBdr>
           <w:top w:val="nil"/>
           <w:left w:val="nil"/>
@@ -1358,32 +1405,49 @@
           <w:right w:val="nil"/>
           <w:between w:val="nil"/>
         </w:pBdr>
-        <w:spacing w:after="0"/>
-        <w:ind w:left="0" w:hanging="2"/>
-        <w:rPr>
-          <w:rFonts w:ascii="Verdana" w:eastAsia="Verdana" w:hAnsi="Verdana" w:cs="Verdana"/>
-        </w:rPr>
-      </w:pPr>
-      <w:r>
+        <w:spacing w:after="120" w:line="240" w:lineRule="auto"/>
+        <w:ind w:leftChars="213" w:left="850" w:hangingChars="212" w:hanging="424"/>
+        <w:jc w:val="both"/>
+        <w:rPr>
+          <w:rFonts w:ascii="Verdana" w:eastAsia="Verdana" w:hAnsi="Verdana" w:cs="Verdana"/>
+        </w:rPr>
+      </w:pPr>
+    </w:p>
+    <w:p>
+      <w:pPr>
+        <w:pBdr>
+          <w:top w:val="nil"/>
+          <w:left w:val="nil"/>
+          <w:bottom w:val="nil"/>
+          <w:right w:val="nil"/>
+          <w:between w:val="nil"/>
+        </w:pBdr>
+        <w:spacing w:after="0" w:line="240" w:lineRule="auto"/>
+        <w:ind w:leftChars="0" w:left="0" w:firstLineChars="0" w:firstLine="0"/>
         <w:rPr>
           <w:rFonts w:ascii="Verdana" w:eastAsia="Verdana" w:hAnsi="Verdana" w:cs="Verdana"/>
           <w:b/>
         </w:rPr>
-        <w:lastRenderedPageBreak/>
-        <w:t>2008 - 2016: Exército Brasileiro</w:t>
-      </w:r>
+      </w:pPr>
       <w:r>
         <w:rPr>
           <w:rFonts w:ascii="Verdana" w:eastAsia="Verdana" w:hAnsi="Verdana" w:cs="Verdana"/>
           <w:b/>
         </w:rPr>
-        <w:t xml:space="preserve"> / 5º </w:t>
+        <w:t xml:space="preserve">2008 - 2016: </w:t>
       </w:r>
       <w:r>
         <w:rPr>
           <w:rFonts w:ascii="Verdana" w:eastAsia="Verdana" w:hAnsi="Verdana" w:cs="Verdana"/>
           <w:b/>
         </w:rPr>
+        <w:t xml:space="preserve">5º </w:t>
+      </w:r>
+      <w:r>
+        <w:rPr>
+          <w:rFonts w:ascii="Verdana" w:eastAsia="Verdana" w:hAnsi="Verdana" w:cs="Verdana"/>
+          <w:b/>
+        </w:rPr>
         <w:t>Batalhão de Eng</w:t>
       </w:r>
       <w:r>
@@ -1398,14 +1462,56 @@
           <w:rFonts w:ascii="Verdana" w:eastAsia="Verdana" w:hAnsi="Verdana" w:cs="Verdana"/>
           <w:b/>
         </w:rPr>
-        <w:t xml:space="preserve"> de Construção (5º BEC)</w:t>
-      </w:r>
+        <w:t xml:space="preserve"> de Construção (</w:t>
+      </w:r>
+      <w:r>
+        <w:rPr>
+          <w:rFonts w:ascii="Verdana" w:eastAsia="Verdana" w:hAnsi="Verdana" w:cs="Verdana"/>
+          <w:b/>
+        </w:rPr>
+        <w:t>Exército Brasileiro)</w:t>
+      </w:r>
+    </w:p>
+    <w:p>
+      <w:pPr>
+        <w:pBdr>
+          <w:top w:val="nil"/>
+          <w:left w:val="nil"/>
+          <w:bottom w:val="nil"/>
+          <w:right w:val="nil"/>
+          <w:between w:val="nil"/>
+        </w:pBdr>
+        <w:spacing w:after="0" w:line="240" w:lineRule="auto"/>
+        <w:ind w:leftChars="0" w:left="0" w:firstLineChars="0" w:firstLine="0"/>
+        <w:rPr>
+          <w:rFonts w:ascii="Verdana" w:eastAsia="Verdana" w:hAnsi="Verdana" w:cs="Verdana"/>
+          <w:b/>
+        </w:rPr>
+      </w:pPr>
       <w:r>
         <w:rPr>
           <w:rFonts w:ascii="Verdana" w:eastAsia="Verdana" w:hAnsi="Verdana" w:cs="Verdana"/>
         </w:rPr>
         <w:br/>
-        <w:t>Cargo: Auxiliar Patrimonial / Gerente de sistema.</w:t>
+        <w:t xml:space="preserve">Cargo: </w:t>
+      </w:r>
+      <w:r>
+        <w:rPr>
+          <w:rFonts w:ascii="Verdana" w:eastAsia="Verdana" w:hAnsi="Verdana" w:cs="Verdana"/>
+        </w:rPr>
+        <w:t>Cabo</w:t>
+      </w:r>
+      <w:r>
+        <w:rPr>
+          <w:rFonts w:ascii="Verdana" w:eastAsia="Verdana" w:hAnsi="Verdana" w:cs="Verdana"/>
+        </w:rPr>
+        <w:t xml:space="preserve"> do Exército</w:t>
+      </w:r>
+      <w:r>
+        <w:rPr>
+          <w:rFonts w:ascii="Verdana" w:eastAsia="Verdana" w:hAnsi="Verdana" w:cs="Verdana"/>
+        </w:rPr>
+        <w:t>.</w:t>
       </w:r>
       <w:r>
         <w:rPr>
@@ -1435,8 +1541,105 @@
           <w:rFonts w:ascii="Verdana" w:eastAsia="Verdana" w:hAnsi="Verdana" w:cs="Verdana"/>
         </w:rPr>
         <w:br/>
-        <w:t xml:space="preserve">Principais atividades: Gerenciar sistema de controle patrimonial do Exército (SISCOFIS). Monitorar Servidor Windows. </w:t>
-      </w:r>
+      </w:r>
+      <w:r>
+        <w:rPr>
+          <w:rFonts w:ascii="Verdana" w:eastAsia="Verdana" w:hAnsi="Verdana" w:cs="Verdana"/>
+        </w:rPr>
+        <w:t>Além das atividades militares:</w:t>
+      </w:r>
+    </w:p>
+    <w:p>
+      <w:pPr>
+        <w:pStyle w:val="PargrafodaLista"/>
+        <w:numPr>
+          <w:ilvl w:val="0"/>
+          <w:numId w:val="7"/>
+        </w:numPr>
+        <w:pBdr>
+          <w:top w:val="nil"/>
+          <w:left w:val="nil"/>
+          <w:bottom w:val="nil"/>
+          <w:right w:val="nil"/>
+          <w:between w:val="nil"/>
+        </w:pBdr>
+        <w:spacing w:after="120" w:line="240" w:lineRule="auto"/>
+        <w:ind w:leftChars="0" w:firstLineChars="0"/>
+        <w:jc w:val="both"/>
+        <w:rPr>
+          <w:rFonts w:ascii="Verdana" w:eastAsia="Verdana" w:hAnsi="Verdana" w:cs="Verdana"/>
+        </w:rPr>
+      </w:pPr>
+      <w:r>
+        <w:rPr>
+          <w:rFonts w:ascii="Verdana" w:eastAsia="Verdana" w:hAnsi="Verdana" w:cs="Verdana"/>
+        </w:rPr>
+        <w:t xml:space="preserve">Gerenciar </w:t>
+      </w:r>
+      <w:r>
+        <w:rPr>
+          <w:rFonts w:ascii="Verdana" w:eastAsia="Verdana" w:hAnsi="Verdana" w:cs="Verdana"/>
+        </w:rPr>
+        <w:t>servidor</w:t>
+      </w:r>
+      <w:r>
+        <w:rPr>
+          <w:rFonts w:ascii="Verdana" w:eastAsia="Verdana" w:hAnsi="Verdana" w:cs="Verdana"/>
+        </w:rPr>
+        <w:t xml:space="preserve"> </w:t>
+      </w:r>
+      <w:r>
+        <w:rPr>
+          <w:rFonts w:ascii="Verdana" w:eastAsia="Verdana" w:hAnsi="Verdana" w:cs="Verdana"/>
+        </w:rPr>
+        <w:t xml:space="preserve">local </w:t>
+      </w:r>
+      <w:r>
+        <w:rPr>
+          <w:rFonts w:ascii="Verdana" w:eastAsia="Verdana" w:hAnsi="Verdana" w:cs="Verdana"/>
+        </w:rPr>
+        <w:t>do sistema de</w:t>
+      </w:r>
+      <w:r>
+        <w:rPr>
+          <w:rFonts w:ascii="Verdana" w:eastAsia="Verdana" w:hAnsi="Verdana" w:cs="Verdana"/>
+        </w:rPr>
+        <w:t xml:space="preserve"> controle patrimonial d</w:t>
+      </w:r>
+      <w:r>
+        <w:rPr>
+          <w:rFonts w:ascii="Verdana" w:eastAsia="Verdana" w:hAnsi="Verdana" w:cs="Verdana"/>
+        </w:rPr>
+        <w:t>a organização</w:t>
+      </w:r>
+      <w:r>
+        <w:rPr>
+          <w:rFonts w:ascii="Verdana" w:eastAsia="Verdana" w:hAnsi="Verdana" w:cs="Verdana"/>
+        </w:rPr>
+        <w:t xml:space="preserve">. </w:t>
+      </w:r>
+    </w:p>
+    <w:p>
+      <w:pPr>
+        <w:pStyle w:val="PargrafodaLista"/>
+        <w:numPr>
+          <w:ilvl w:val="0"/>
+          <w:numId w:val="7"/>
+        </w:numPr>
+        <w:pBdr>
+          <w:top w:val="nil"/>
+          <w:left w:val="nil"/>
+          <w:bottom w:val="nil"/>
+          <w:right w:val="nil"/>
+          <w:between w:val="nil"/>
+        </w:pBdr>
+        <w:spacing w:after="120" w:line="240" w:lineRule="auto"/>
+        <w:ind w:leftChars="0" w:firstLineChars="0"/>
+        <w:jc w:val="both"/>
+        <w:rPr>
+          <w:rFonts w:ascii="Verdana" w:eastAsia="Verdana" w:hAnsi="Verdana" w:cs="Verdana"/>
+        </w:rPr>
+      </w:pPr>
       <w:r>
         <w:rPr>
           <w:rFonts w:ascii="Verdana" w:eastAsia="Verdana" w:hAnsi="Verdana" w:cs="Verdana"/>
@@ -1447,43 +1650,41 @@
         <w:rPr>
           <w:rFonts w:ascii="Verdana" w:eastAsia="Verdana" w:hAnsi="Verdana" w:cs="Verdana"/>
         </w:rPr>
-        <w:t xml:space="preserve"> usuários. </w:t>
-      </w:r>
-      <w:r>
-        <w:rPr>
-          <w:rFonts w:ascii="Verdana" w:eastAsia="Verdana" w:hAnsi="Verdana" w:cs="Verdana"/>
-        </w:rPr>
-        <w:t xml:space="preserve">Supervisionar </w:t>
-      </w:r>
-      <w:r>
-        <w:rPr>
-          <w:rFonts w:ascii="Verdana" w:eastAsia="Verdana" w:hAnsi="Verdana" w:cs="Verdana"/>
-        </w:rPr>
-        <w:t xml:space="preserve">e documentar </w:t>
-      </w:r>
-      <w:r>
-        <w:rPr>
-          <w:rFonts w:ascii="Verdana" w:eastAsia="Verdana" w:hAnsi="Verdana" w:cs="Verdana"/>
-        </w:rPr>
-        <w:t>a movimentação patrimonial</w:t>
-      </w:r>
-      <w:r>
-        <w:rPr>
-          <w:rFonts w:ascii="Verdana" w:eastAsia="Verdana" w:hAnsi="Verdana" w:cs="Verdana"/>
-        </w:rPr>
-        <w:t xml:space="preserve"> (bens móveis e de consumo)</w:t>
-      </w:r>
-      <w:r>
-        <w:rPr>
-          <w:rFonts w:ascii="Verdana" w:eastAsia="Verdana" w:hAnsi="Verdana" w:cs="Verdana"/>
-        </w:rPr>
-        <w:t xml:space="preserve"> nos diversos depósitos da </w:t>
-      </w:r>
-      <w:r>
-        <w:rPr>
-          <w:rFonts w:ascii="Verdana" w:eastAsia="Verdana" w:hAnsi="Verdana" w:cs="Verdana"/>
-        </w:rPr>
-        <w:t>organização militar.</w:t>
+        <w:t xml:space="preserve"> usuários</w:t>
+      </w:r>
+      <w:r>
+        <w:rPr>
+          <w:rFonts w:ascii="Verdana" w:eastAsia="Verdana" w:hAnsi="Verdana" w:cs="Verdana"/>
+        </w:rPr>
+        <w:t xml:space="preserve"> quanto ao funcionamento da aplicação.</w:t>
+      </w:r>
+    </w:p>
+    <w:p>
+      <w:pPr>
+        <w:pStyle w:val="PargrafodaLista"/>
+        <w:numPr>
+          <w:ilvl w:val="0"/>
+          <w:numId w:val="7"/>
+        </w:numPr>
+        <w:pBdr>
+          <w:top w:val="nil"/>
+          <w:left w:val="nil"/>
+          <w:bottom w:val="nil"/>
+          <w:right w:val="nil"/>
+          <w:between w:val="nil"/>
+        </w:pBdr>
+        <w:spacing w:after="120" w:line="240" w:lineRule="auto"/>
+        <w:ind w:leftChars="0" w:firstLineChars="0"/>
+        <w:jc w:val="both"/>
+        <w:rPr>
+          <w:rFonts w:ascii="Verdana" w:eastAsia="Verdana" w:hAnsi="Verdana" w:cs="Verdana"/>
+        </w:rPr>
+      </w:pPr>
+      <w:r>
+        <w:rPr>
+          <w:rFonts w:ascii="Verdana" w:eastAsia="Verdana" w:hAnsi="Verdana" w:cs="Verdana"/>
+        </w:rPr>
+        <w:t>Auxiliar na geração de relatórios de gestão patrimonial.</w:t>
       </w:r>
     </w:p>
     <w:p>
@@ -1522,7 +1723,7 @@
           <w:smallCaps/>
           <w:color w:val="575F6D"/>
         </w:rPr>
-        <w:t>OUTROS CONHECIMENTOS</w:t>
+        <w:t>skill principal</w:t>
       </w:r>
     </w:p>
     <w:p>
@@ -1618,75 +1819,37 @@
         <w:rPr>
           <w:rFonts w:ascii="Verdana" w:hAnsi="Verdana"/>
         </w:rPr>
-        <w:t xml:space="preserve">- Versionamento de código fonte com </w:t>
+        <w:t xml:space="preserve">- Desenvolvimento </w:t>
+      </w:r>
+      <w:r>
+        <w:rPr>
+          <w:rFonts w:ascii="Verdana" w:hAnsi="Verdana"/>
+          <w:i/>
+          <w:iCs/>
+        </w:rPr>
+        <w:t xml:space="preserve">Full </w:t>
       </w:r>
       <w:proofErr w:type="spellStart"/>
       <w:r>
         <w:rPr>
           <w:rFonts w:ascii="Verdana" w:hAnsi="Verdana"/>
-        </w:rPr>
-        <w:t>Git</w:t>
+          <w:i/>
+          <w:iCs/>
+        </w:rPr>
+        <w:t>Stack</w:t>
       </w:r>
       <w:proofErr w:type="spellEnd"/>
       <w:r>
         <w:rPr>
           <w:rFonts w:ascii="Verdana" w:hAnsi="Verdana"/>
         </w:rPr>
-        <w:t xml:space="preserve"> no modelo </w:t>
-      </w:r>
-      <w:proofErr w:type="spellStart"/>
-      <w:r>
-        <w:rPr>
-          <w:rFonts w:ascii="Verdana" w:hAnsi="Verdana"/>
-        </w:rPr>
-        <w:t>GitFlow</w:t>
-      </w:r>
-      <w:proofErr w:type="spellEnd"/>
-      <w:r>
-        <w:rPr>
-          <w:rFonts w:ascii="Verdana" w:hAnsi="Verdana"/>
-        </w:rPr>
-        <w:t xml:space="preserve">. Experiência com repositórios remotos </w:t>
-      </w:r>
-      <w:r>
-        <w:rPr>
-          <w:rFonts w:ascii="Verdana" w:hAnsi="Verdana"/>
-        </w:rPr>
-        <w:t>GitHub</w:t>
-      </w:r>
-      <w:r>
-        <w:rPr>
-          <w:rFonts w:ascii="Verdana" w:hAnsi="Verdana"/>
-        </w:rPr>
-        <w:t xml:space="preserve">, </w:t>
-      </w:r>
-      <w:proofErr w:type="spellStart"/>
-      <w:r>
-        <w:rPr>
-          <w:rFonts w:ascii="Verdana" w:hAnsi="Verdana"/>
-        </w:rPr>
-        <w:t>GitLab</w:t>
-      </w:r>
-      <w:proofErr w:type="spellEnd"/>
-      <w:r>
-        <w:rPr>
-          <w:rFonts w:ascii="Verdana" w:hAnsi="Verdana"/>
-        </w:rPr>
-        <w:t xml:space="preserve"> e </w:t>
-      </w:r>
-      <w:proofErr w:type="spellStart"/>
-      <w:r>
-        <w:rPr>
-          <w:rFonts w:ascii="Verdana" w:hAnsi="Verdana"/>
-        </w:rPr>
-        <w:t>Bitbucket</w:t>
-      </w:r>
-      <w:proofErr w:type="spellEnd"/>
-      <w:r>
-        <w:rPr>
-          <w:rFonts w:ascii="Verdana" w:hAnsi="Verdana"/>
-        </w:rPr>
-        <w:t xml:space="preserve">. </w:t>
+        <w:t xml:space="preserve"> com .NET Core</w:t>
+      </w:r>
+      <w:r>
+        <w:rPr>
+          <w:rFonts w:ascii="Verdana" w:hAnsi="Verdana"/>
+        </w:rPr>
+        <w:t>.</w:t>
       </w:r>
     </w:p>
     <w:p>
@@ -1701,13 +1864,13 @@
         <w:rPr>
           <w:rFonts w:ascii="Verdana" w:hAnsi="Verdana"/>
         </w:rPr>
-        <w:t xml:space="preserve">- </w:t>
-      </w:r>
-      <w:r>
-        <w:rPr>
-          <w:rFonts w:ascii="Verdana" w:hAnsi="Verdana"/>
-        </w:rPr>
-        <w:t xml:space="preserve">Web API com documentação do Swagger. </w:t>
+        <w:t>- Autenticação com Cookie e/ou JWT</w:t>
+      </w:r>
+      <w:r>
+        <w:rPr>
+          <w:rFonts w:ascii="Verdana" w:hAnsi="Verdana"/>
+        </w:rPr>
+        <w:t xml:space="preserve"> (autenticação e autorização de acesso a APIs).</w:t>
       </w:r>
     </w:p>
     <w:p>
@@ -1722,30 +1885,8 @@
         <w:rPr>
           <w:rFonts w:ascii="Verdana" w:hAnsi="Verdana"/>
         </w:rPr>
-        <w:t xml:space="preserve">- ORM </w:t>
-      </w:r>
-      <w:proofErr w:type="spellStart"/>
-      <w:r>
-        <w:rPr>
-          <w:rFonts w:ascii="Verdana" w:hAnsi="Verdana"/>
-        </w:rPr>
-        <w:t>Entity</w:t>
-      </w:r>
-      <w:proofErr w:type="spellEnd"/>
-      <w:r>
-        <w:rPr>
-          <w:rFonts w:ascii="Verdana" w:hAnsi="Verdana"/>
-        </w:rPr>
-        <w:t xml:space="preserve"> Framework e </w:t>
-      </w:r>
-      <w:proofErr w:type="spellStart"/>
-      <w:r>
-        <w:rPr>
-          <w:rFonts w:ascii="Verdana" w:hAnsi="Verdana"/>
-        </w:rPr>
-        <w:t>Dapper</w:t>
-      </w:r>
-      <w:proofErr w:type="spellEnd"/>
+        <w:t>- Web API .NET Core com documentação do Swagger</w:t>
+      </w:r>
       <w:r>
         <w:rPr>
           <w:rFonts w:ascii="Verdana" w:hAnsi="Verdana"/>
@@ -1771,21 +1912,7 @@
         <w:rPr>
           <w:rFonts w:ascii="Verdana" w:hAnsi="Verdana"/>
         </w:rPr>
-        <w:t xml:space="preserve">Autenticação com </w:t>
-      </w:r>
-      <w:proofErr w:type="spellStart"/>
-      <w:r>
-        <w:rPr>
-          <w:rFonts w:ascii="Verdana" w:hAnsi="Verdana"/>
-        </w:rPr>
-        <w:t>Identity</w:t>
-      </w:r>
-      <w:proofErr w:type="spellEnd"/>
-      <w:r>
-        <w:rPr>
-          <w:rFonts w:ascii="Verdana" w:hAnsi="Verdana"/>
-        </w:rPr>
-        <w:t xml:space="preserve"> e JWT.</w:t>
+        <w:t>Desenvolvimento de Projeto Orientado ao Domínio do Negócio (DDD).</w:t>
       </w:r>
     </w:p>
     <w:p>
@@ -1800,41 +1927,19 @@
         <w:rPr>
           <w:rFonts w:ascii="Verdana" w:hAnsi="Verdana"/>
         </w:rPr>
-        <w:t>-</w:t>
-      </w:r>
-      <w:r>
-        <w:rPr>
-          <w:rFonts w:ascii="Verdana" w:hAnsi="Verdana"/>
-        </w:rPr>
-        <w:t xml:space="preserve"> </w:t>
-      </w:r>
-      <w:proofErr w:type="spellStart"/>
-      <w:r>
-        <w:rPr>
-          <w:rFonts w:ascii="Verdana" w:hAnsi="Verdana"/>
-        </w:rPr>
-        <w:t>JavaScript</w:t>
-      </w:r>
-      <w:proofErr w:type="spellEnd"/>
-      <w:r>
-        <w:rPr>
-          <w:rFonts w:ascii="Verdana" w:hAnsi="Verdana"/>
-        </w:rPr>
-        <w:t xml:space="preserve"> e </w:t>
-      </w:r>
-      <w:proofErr w:type="spellStart"/>
-      <w:r>
-        <w:rPr>
-          <w:rFonts w:ascii="Verdana" w:hAnsi="Verdana"/>
-        </w:rPr>
-        <w:t>TypeScript</w:t>
-      </w:r>
-      <w:proofErr w:type="spellEnd"/>
-      <w:r>
-        <w:rPr>
-          <w:rFonts w:ascii="Verdana" w:hAnsi="Verdana"/>
-        </w:rPr>
-        <w:t xml:space="preserve">. </w:t>
+        <w:t xml:space="preserve">- Desenvolvimento </w:t>
+      </w:r>
+      <w:r>
+        <w:rPr>
+          <w:rFonts w:ascii="Verdana" w:hAnsi="Verdana"/>
+        </w:rPr>
+        <w:t>de</w:t>
+      </w:r>
+      <w:r>
+        <w:rPr>
+          <w:rFonts w:ascii="Verdana" w:hAnsi="Verdana"/>
+        </w:rPr>
+        <w:t xml:space="preserve"> Testes de Unidade.</w:t>
       </w:r>
     </w:p>
     <w:p>
@@ -1849,7 +1954,49 @@
         <w:rPr>
           <w:rFonts w:ascii="Verdana" w:hAnsi="Verdana"/>
         </w:rPr>
-        <w:t>- HTML e CSS.</w:t>
+        <w:t xml:space="preserve">- Persistência de dados com </w:t>
+      </w:r>
+      <w:proofErr w:type="spellStart"/>
+      <w:r>
+        <w:rPr>
+          <w:rFonts w:ascii="Verdana" w:hAnsi="Verdana"/>
+        </w:rPr>
+        <w:t>ORMs</w:t>
+      </w:r>
+      <w:proofErr w:type="spellEnd"/>
+      <w:r>
+        <w:rPr>
+          <w:rFonts w:ascii="Verdana" w:hAnsi="Verdana"/>
+        </w:rPr>
+        <w:t xml:space="preserve"> </w:t>
+      </w:r>
+      <w:proofErr w:type="spellStart"/>
+      <w:r>
+        <w:rPr>
+          <w:rFonts w:ascii="Verdana" w:hAnsi="Verdana"/>
+        </w:rPr>
+        <w:t>Entity</w:t>
+      </w:r>
+      <w:proofErr w:type="spellEnd"/>
+      <w:r>
+        <w:rPr>
+          <w:rFonts w:ascii="Verdana" w:hAnsi="Verdana"/>
+        </w:rPr>
+        <w:t xml:space="preserve"> Framework e </w:t>
+      </w:r>
+      <w:proofErr w:type="spellStart"/>
+      <w:r>
+        <w:rPr>
+          <w:rFonts w:ascii="Verdana" w:hAnsi="Verdana"/>
+        </w:rPr>
+        <w:t>Dapper</w:t>
+      </w:r>
+      <w:proofErr w:type="spellEnd"/>
+      <w:r>
+        <w:rPr>
+          <w:rFonts w:ascii="Verdana" w:hAnsi="Verdana"/>
+        </w:rPr>
+        <w:t>.</w:t>
       </w:r>
     </w:p>
     <w:p>
@@ -1864,13 +2011,552 @@
         <w:rPr>
           <w:rFonts w:ascii="Verdana" w:hAnsi="Verdana"/>
         </w:rPr>
-        <w:t>- Docker</w:t>
-      </w:r>
-      <w:r>
-        <w:rPr>
-          <w:rFonts w:ascii="Verdana" w:hAnsi="Verdana"/>
-        </w:rPr>
-        <w:t xml:space="preserve"> Containers</w:t>
+        <w:t xml:space="preserve">- Sólidos fundamentos de </w:t>
+      </w:r>
+      <w:proofErr w:type="spellStart"/>
+      <w:r>
+        <w:rPr>
+          <w:rFonts w:ascii="Verdana" w:hAnsi="Verdana"/>
+          <w:i/>
+          <w:iCs/>
+        </w:rPr>
+        <w:t>F</w:t>
+      </w:r>
+      <w:r>
+        <w:rPr>
+          <w:rFonts w:ascii="Verdana" w:hAnsi="Verdana"/>
+          <w:i/>
+          <w:iCs/>
+        </w:rPr>
+        <w:t>rontend</w:t>
+      </w:r>
+      <w:proofErr w:type="spellEnd"/>
+      <w:r>
+        <w:rPr>
+          <w:rFonts w:ascii="Verdana" w:hAnsi="Verdana"/>
+        </w:rPr>
+        <w:t xml:space="preserve"> HTML, CSS e </w:t>
+      </w:r>
+      <w:proofErr w:type="spellStart"/>
+      <w:r>
+        <w:rPr>
+          <w:rFonts w:ascii="Verdana" w:hAnsi="Verdana"/>
+        </w:rPr>
+        <w:t>JavaScript</w:t>
+      </w:r>
+      <w:proofErr w:type="spellEnd"/>
+      <w:r>
+        <w:rPr>
+          <w:rFonts w:ascii="Verdana" w:hAnsi="Verdana"/>
+        </w:rPr>
+        <w:t>.</w:t>
+      </w:r>
+    </w:p>
+    <w:p>
+      <w:pPr>
+        <w:spacing w:after="120" w:line="240" w:lineRule="auto"/>
+        <w:ind w:leftChars="0" w:left="0" w:firstLineChars="0" w:firstLine="0"/>
+        <w:rPr>
+          <w:rFonts w:ascii="Verdana" w:hAnsi="Verdana"/>
+        </w:rPr>
+      </w:pPr>
+      <w:r>
+        <w:rPr>
+          <w:rFonts w:ascii="Verdana" w:hAnsi="Verdana"/>
+        </w:rPr>
+        <w:t xml:space="preserve">- Versionamento de código fonte com </w:t>
+      </w:r>
+      <w:proofErr w:type="spellStart"/>
+      <w:r>
+        <w:rPr>
+          <w:rFonts w:ascii="Verdana" w:hAnsi="Verdana"/>
+        </w:rPr>
+        <w:t>Git</w:t>
+      </w:r>
+      <w:proofErr w:type="spellEnd"/>
+      <w:r>
+        <w:rPr>
+          <w:rFonts w:ascii="Verdana" w:hAnsi="Verdana"/>
+        </w:rPr>
+        <w:t xml:space="preserve">. </w:t>
+      </w:r>
+      <w:r>
+        <w:rPr>
+          <w:rFonts w:ascii="Verdana" w:hAnsi="Verdana"/>
+        </w:rPr>
+        <w:t xml:space="preserve"> </w:t>
+      </w:r>
+    </w:p>
+    <w:p>
+      <w:pPr>
+        <w:spacing w:after="120" w:line="240" w:lineRule="auto"/>
+        <w:ind w:leftChars="0" w:left="0" w:firstLineChars="0" w:firstLine="0"/>
+        <w:rPr>
+          <w:rFonts w:ascii="Verdana" w:hAnsi="Verdana"/>
+        </w:rPr>
+      </w:pPr>
+    </w:p>
+    <w:p>
+      <w:pPr>
+        <w:pBdr>
+          <w:top w:val="nil"/>
+          <w:left w:val="nil"/>
+          <w:bottom w:val="nil"/>
+          <w:right w:val="nil"/>
+          <w:between w:val="nil"/>
+        </w:pBdr>
+        <w:spacing w:before="200" w:after="0" w:line="240" w:lineRule="auto"/>
+        <w:ind w:left="0" w:hanging="2"/>
+        <w:rPr>
+          <w:rFonts w:ascii="Verdana" w:eastAsia="Verdana" w:hAnsi="Verdana" w:cs="Verdana"/>
+          <w:b/>
+          <w:smallCaps/>
+          <w:color w:val="575F6D"/>
+        </w:rPr>
+      </w:pPr>
+      <w:r>
+        <w:rPr>
+          <w:rFonts w:ascii="Verdana" w:eastAsia="Verdana" w:hAnsi="Verdana" w:cs="Verdana"/>
+          <w:smallCaps/>
+          <w:color w:val="575F6D"/>
+        </w:rPr>
+        <w:t>OUTRAS EXPERIÊNCIAS</w:t>
+      </w:r>
+    </w:p>
+    <w:p>
+      <w:pPr>
+        <w:pBdr>
+          <w:top w:val="nil"/>
+          <w:left w:val="nil"/>
+          <w:bottom w:val="nil"/>
+          <w:right w:val="nil"/>
+          <w:between w:val="nil"/>
+        </w:pBdr>
+        <w:spacing w:after="0" w:line="240" w:lineRule="auto"/>
+        <w:ind w:left="0" w:hanging="2"/>
+        <w:rPr>
+          <w:rFonts w:ascii="Verdana" w:eastAsia="Verdana" w:hAnsi="Verdana" w:cs="Verdana"/>
+          <w:smallCaps/>
+          <w:color w:val="575F6D"/>
+        </w:rPr>
+      </w:pPr>
+      <w:r>
+        <w:rPr>
+          <w:noProof/>
+        </w:rPr>
+        <mc:AlternateContent>
+          <mc:Choice Requires="wps">
+            <w:drawing>
+              <wp:anchor distT="0" distB="0" distL="114300" distR="114300" simplePos="0" relativeHeight="251664384" behindDoc="0" locked="0" layoutInCell="1" hidden="0" allowOverlap="1" wp14:anchorId="48574D34" wp14:editId="58399C14">
+                <wp:simplePos x="0" y="0"/>
+                <wp:positionH relativeFrom="column">
+                  <wp:posOffset>12701</wp:posOffset>
+                </wp:positionH>
+                <wp:positionV relativeFrom="paragraph">
+                  <wp:posOffset>50800</wp:posOffset>
+                </wp:positionV>
+                <wp:extent cx="5680075" cy="25400"/>
+                <wp:effectExtent l="0" t="0" r="0" b="0"/>
+                <wp:wrapNone/>
+                <wp:docPr id="3" name="Conector de Seta Reta 3"/>
+                <wp:cNvGraphicFramePr/>
+                <a:graphic xmlns:a="http://schemas.openxmlformats.org/drawingml/2006/main">
+                  <a:graphicData uri="http://schemas.microsoft.com/office/word/2010/wordprocessingShape">
+                    <wps:wsp>
+                      <wps:cNvCnPr/>
+                      <wps:spPr>
+                        <a:xfrm>
+                          <a:off x="2512313" y="3780000"/>
+                          <a:ext cx="5667375" cy="0"/>
+                        </a:xfrm>
+                        <a:prstGeom prst="straightConnector1">
+                          <a:avLst/>
+                        </a:prstGeom>
+                        <a:noFill/>
+                        <a:ln w="12700" cap="flat" cmpd="sng">
+                          <a:solidFill>
+                            <a:srgbClr val="B9BEC7"/>
+                          </a:solidFill>
+                          <a:prstDash val="solid"/>
+                          <a:miter lim="800000"/>
+                          <a:headEnd type="none" w="sm" len="sm"/>
+                          <a:tailEnd type="none" w="sm" len="sm"/>
+                        </a:ln>
+                      </wps:spPr>
+                      <wps:bodyPr/>
+                    </wps:wsp>
+                  </a:graphicData>
+                </a:graphic>
+              </wp:anchor>
+            </w:drawing>
+          </mc:Choice>
+          <mc:Fallback>
+            <w:pict>
+              <v:shapetype w14:anchorId="7F714FBD" id="_x0000_t32" coordsize="21600,21600" o:spt="32" o:oned="t" path="m,l21600,21600e" filled="f">
+                <v:path arrowok="t" fillok="f" o:connecttype="none"/>
+                <o:lock v:ext="edit" shapetype="t"/>
+              </v:shapetype>
+              <v:shape id="Conector de Seta Reta 3" o:spid="_x0000_s1026" type="#_x0000_t32" style="position:absolute;margin-left:1pt;margin-top:4pt;width:447.25pt;height:2pt;z-index:251664384;visibility:visible;mso-wrap-style:square;mso-wrap-distance-left:9pt;mso-wrap-distance-top:0;mso-wrap-distance-right:9pt;mso-wrap-distance-bottom:0;mso-position-horizontal:absolute;mso-position-horizontal-relative:text;mso-position-vertical:absolute;mso-position-vertical-relative:text" o:gfxdata="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" strokecolor="#b9bec7" strokeweight="1pt">
+                <v:stroke startarrowwidth="narrow" startarrowlength="short" endarrowwidth="narrow" endarrowlength="short" joinstyle="miter"/>
+              </v:shape>
+            </w:pict>
+          </mc:Fallback>
+        </mc:AlternateContent>
+      </w:r>
+    </w:p>
+    <w:p>
+      <w:pPr>
+        <w:spacing w:after="120" w:line="240" w:lineRule="auto"/>
+        <w:ind w:leftChars="0" w:left="0" w:firstLineChars="0" w:firstLine="0"/>
+        <w:rPr>
+          <w:rFonts w:ascii="Verdana" w:hAnsi="Verdana"/>
+        </w:rPr>
+      </w:pPr>
+      <w:r>
+        <w:rPr>
+          <w:rFonts w:ascii="Verdana" w:hAnsi="Verdana"/>
+        </w:rPr>
+        <w:t xml:space="preserve">- </w:t>
+      </w:r>
+      <w:proofErr w:type="spellStart"/>
+      <w:r>
+        <w:rPr>
+          <w:rFonts w:ascii="Verdana" w:hAnsi="Verdana"/>
+        </w:rPr>
+        <w:t>TypeScript</w:t>
+      </w:r>
+      <w:proofErr w:type="spellEnd"/>
+      <w:r>
+        <w:rPr>
+          <w:rFonts w:ascii="Verdana" w:hAnsi="Verdana"/>
+        </w:rPr>
+        <w:t xml:space="preserve">. </w:t>
+      </w:r>
+    </w:p>
+    <w:p>
+      <w:pPr>
+        <w:spacing w:after="120" w:line="240" w:lineRule="auto"/>
+        <w:ind w:leftChars="0" w:left="0" w:firstLineChars="0" w:firstLine="0"/>
+        <w:rPr>
+          <w:rFonts w:ascii="Verdana" w:hAnsi="Verdana"/>
+        </w:rPr>
+      </w:pPr>
+      <w:r>
+        <w:rPr>
+          <w:rFonts w:ascii="Verdana" w:hAnsi="Verdana"/>
+        </w:rPr>
+        <w:t xml:space="preserve">- Framework </w:t>
+      </w:r>
+      <w:proofErr w:type="spellStart"/>
+      <w:r>
+        <w:rPr>
+          <w:rFonts w:ascii="Verdana" w:hAnsi="Verdana"/>
+          <w:i/>
+          <w:iCs/>
+        </w:rPr>
+        <w:t>frontend</w:t>
+      </w:r>
+      <w:proofErr w:type="spellEnd"/>
+      <w:r>
+        <w:rPr>
+          <w:rFonts w:ascii="Verdana" w:hAnsi="Verdana"/>
+        </w:rPr>
+        <w:t xml:space="preserve"> Angular</w:t>
+      </w:r>
+      <w:r>
+        <w:rPr>
+          <w:rFonts w:ascii="Verdana" w:hAnsi="Verdana"/>
+        </w:rPr>
+        <w:t>.</w:t>
+      </w:r>
+    </w:p>
+    <w:p>
+      <w:pPr>
+        <w:spacing w:after="120" w:line="240" w:lineRule="auto"/>
+        <w:ind w:leftChars="0" w:left="0" w:firstLineChars="0" w:firstLine="0"/>
+        <w:rPr>
+          <w:rFonts w:ascii="Verdana" w:hAnsi="Verdana"/>
+        </w:rPr>
+      </w:pPr>
+      <w:r>
+        <w:rPr>
+          <w:rFonts w:ascii="Verdana" w:hAnsi="Verdana"/>
+        </w:rPr>
+        <w:t>- Docker Containers</w:t>
+      </w:r>
+      <w:r>
+        <w:rPr>
+          <w:rFonts w:ascii="Verdana" w:hAnsi="Verdana"/>
+        </w:rPr>
+        <w:t>.</w:t>
+      </w:r>
+    </w:p>
+    <w:p>
+      <w:pPr>
+        <w:spacing w:after="120" w:line="240" w:lineRule="auto"/>
+        <w:ind w:leftChars="0" w:left="0" w:firstLineChars="0" w:firstLine="0"/>
+        <w:rPr>
+          <w:rFonts w:ascii="Verdana" w:hAnsi="Verdana"/>
+        </w:rPr>
+      </w:pPr>
+      <w:r>
+        <w:rPr>
+          <w:rFonts w:ascii="Verdana" w:hAnsi="Verdana"/>
+        </w:rPr>
+        <w:t xml:space="preserve">- </w:t>
+      </w:r>
+      <w:r>
+        <w:rPr>
+          <w:rFonts w:ascii="Verdana" w:hAnsi="Verdana"/>
+        </w:rPr>
+        <w:t xml:space="preserve">Experiência com repositórios remotos </w:t>
+      </w:r>
+      <w:r>
+        <w:rPr>
+          <w:rFonts w:ascii="Verdana" w:hAnsi="Verdana"/>
+        </w:rPr>
+        <w:t>GitHub</w:t>
+      </w:r>
+      <w:r>
+        <w:rPr>
+          <w:rFonts w:ascii="Verdana" w:hAnsi="Verdana"/>
+        </w:rPr>
+        <w:t xml:space="preserve">, </w:t>
+      </w:r>
+      <w:proofErr w:type="spellStart"/>
+      <w:r>
+        <w:rPr>
+          <w:rFonts w:ascii="Verdana" w:hAnsi="Verdana"/>
+        </w:rPr>
+        <w:t>GitLab</w:t>
+      </w:r>
+      <w:proofErr w:type="spellEnd"/>
+      <w:r>
+        <w:rPr>
+          <w:rFonts w:ascii="Verdana" w:hAnsi="Verdana"/>
+        </w:rPr>
+        <w:t xml:space="preserve"> e </w:t>
+      </w:r>
+      <w:proofErr w:type="spellStart"/>
+      <w:r>
+        <w:rPr>
+          <w:rFonts w:ascii="Verdana" w:hAnsi="Verdana"/>
+        </w:rPr>
+        <w:t>Bitbucket</w:t>
+      </w:r>
+      <w:proofErr w:type="spellEnd"/>
+      <w:r>
+        <w:rPr>
+          <w:rFonts w:ascii="Verdana" w:hAnsi="Verdana"/>
+        </w:rPr>
+        <w:t xml:space="preserve">. </w:t>
+      </w:r>
+    </w:p>
+    <w:p>
+      <w:pPr>
+        <w:spacing w:after="120" w:line="240" w:lineRule="auto"/>
+        <w:ind w:leftChars="0" w:left="0" w:firstLineChars="0" w:firstLine="0"/>
+        <w:rPr>
+          <w:rFonts w:ascii="Verdana" w:hAnsi="Verdana"/>
+        </w:rPr>
+      </w:pPr>
+    </w:p>
+    <w:p>
+      <w:pPr>
+        <w:pBdr>
+          <w:top w:val="nil"/>
+          <w:left w:val="nil"/>
+          <w:bottom w:val="nil"/>
+          <w:right w:val="nil"/>
+          <w:between w:val="nil"/>
+        </w:pBdr>
+        <w:spacing w:before="200" w:after="0" w:line="240" w:lineRule="auto"/>
+        <w:ind w:left="0" w:hanging="2"/>
+        <w:rPr>
+          <w:rFonts w:ascii="Verdana" w:eastAsia="Verdana" w:hAnsi="Verdana" w:cs="Verdana"/>
+          <w:b/>
+          <w:smallCaps/>
+          <w:color w:val="575F6D"/>
+        </w:rPr>
+      </w:pPr>
+      <w:r>
+        <w:rPr>
+          <w:rFonts w:ascii="Verdana" w:eastAsia="Verdana" w:hAnsi="Verdana" w:cs="Verdana"/>
+          <w:smallCaps/>
+          <w:color w:val="575F6D"/>
+        </w:rPr>
+        <w:t>DIFERENCIAL</w:t>
+      </w:r>
+    </w:p>
+    <w:p>
+      <w:pPr>
+        <w:pBdr>
+          <w:top w:val="nil"/>
+          <w:left w:val="nil"/>
+          <w:bottom w:val="nil"/>
+          <w:right w:val="nil"/>
+          <w:between w:val="nil"/>
+        </w:pBdr>
+        <w:spacing w:after="0" w:line="240" w:lineRule="auto"/>
+        <w:ind w:left="0" w:hanging="2"/>
+        <w:rPr>
+          <w:rFonts w:ascii="Verdana" w:eastAsia="Verdana" w:hAnsi="Verdana" w:cs="Verdana"/>
+          <w:smallCaps/>
+          <w:color w:val="575F6D"/>
+        </w:rPr>
+      </w:pPr>
+      <w:r>
+        <w:rPr>
+          <w:noProof/>
+        </w:rPr>
+        <mc:AlternateContent>
+          <mc:Choice Requires="wps">
+            <w:drawing>
+              <wp:anchor distT="0" distB="0" distL="114300" distR="114300" simplePos="0" relativeHeight="251666432" behindDoc="0" locked="0" layoutInCell="1" hidden="0" allowOverlap="1" wp14:anchorId="42D712A5" wp14:editId="4FF31F94">
+                <wp:simplePos x="0" y="0"/>
+                <wp:positionH relativeFrom="column">
+                  <wp:posOffset>12701</wp:posOffset>
+                </wp:positionH>
+                <wp:positionV relativeFrom="paragraph">
+                  <wp:posOffset>50800</wp:posOffset>
+                </wp:positionV>
+                <wp:extent cx="5680075" cy="25400"/>
+                <wp:effectExtent l="0" t="0" r="0" b="0"/>
+                <wp:wrapNone/>
+                <wp:docPr id="4" name="Conector de Seta Reta 4"/>
+                <wp:cNvGraphicFramePr/>
+                <a:graphic xmlns:a="http://schemas.openxmlformats.org/drawingml/2006/main">
+                  <a:graphicData uri="http://schemas.microsoft.com/office/word/2010/wordprocessingShape">
+                    <wps:wsp>
+                      <wps:cNvCnPr/>
+                      <wps:spPr>
+                        <a:xfrm>
+                          <a:off x="2512313" y="3780000"/>
+                          <a:ext cx="5667375" cy="0"/>
+                        </a:xfrm>
+                        <a:prstGeom prst="straightConnector1">
+                          <a:avLst/>
+                        </a:prstGeom>
+                        <a:noFill/>
+                        <a:ln w="12700" cap="flat" cmpd="sng">
+                          <a:solidFill>
+                            <a:srgbClr val="B9BEC7"/>
+                          </a:solidFill>
+                          <a:prstDash val="solid"/>
+                          <a:miter lim="800000"/>
+                          <a:headEnd type="none" w="sm" len="sm"/>
+                          <a:tailEnd type="none" w="sm" len="sm"/>
+                        </a:ln>
+                      </wps:spPr>
+                      <wps:bodyPr/>
+                    </wps:wsp>
+                  </a:graphicData>
+                </a:graphic>
+              </wp:anchor>
+            </w:drawing>
+          </mc:Choice>
+          <mc:Fallback>
+            <w:pict>
+              <v:shape w14:anchorId="7CE1A817" id="Conector de Seta Reta 4" o:spid="_x0000_s1026" type="#_x0000_t32" style="position:absolute;margin-left:1pt;margin-top:4pt;width:447.25pt;height:2pt;z-index:251666432;visibility:visible;mso-wrap-style:square;mso-wrap-distance-left:9pt;mso-wrap-distance-top:0;mso-wrap-distance-right:9pt;mso-wrap-distance-bottom:0;mso-position-horizontal:absolute;mso-position-horizontal-relative:text;mso-position-vertical:absolute;mso-position-vertical-relative:text" o:gfxdata="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" strokecolor="#b9bec7" strokeweight="1pt">
+                <v:stroke startarrowwidth="narrow" startarrowlength="short" endarrowwidth="narrow" endarrowlength="short" joinstyle="miter"/>
+              </v:shape>
+            </w:pict>
+          </mc:Fallback>
+        </mc:AlternateContent>
+      </w:r>
+    </w:p>
+    <w:p>
+      <w:pPr>
+        <w:spacing w:after="120" w:line="240" w:lineRule="auto"/>
+        <w:ind w:leftChars="0" w:left="0" w:firstLineChars="0" w:firstLine="0"/>
+        <w:jc w:val="both"/>
+        <w:rPr>
+          <w:rFonts w:ascii="Verdana" w:hAnsi="Verdana"/>
+        </w:rPr>
+      </w:pPr>
+      <w:r>
+        <w:rPr>
+          <w:rFonts w:ascii="Verdana" w:hAnsi="Verdana"/>
+        </w:rPr>
+        <w:t xml:space="preserve">Apesar de confiar em minhas habilidades técnicas, </w:t>
+      </w:r>
+      <w:r>
+        <w:rPr>
+          <w:rFonts w:ascii="Verdana" w:hAnsi="Verdana"/>
+        </w:rPr>
+        <w:t>acredito que o que faz a diferença é</w:t>
+      </w:r>
+      <w:r>
+        <w:rPr>
+          <w:rFonts w:ascii="Verdana" w:hAnsi="Verdana"/>
+        </w:rPr>
+        <w:t xml:space="preserve"> o gosto pela ciência e</w:t>
+      </w:r>
+      <w:r>
+        <w:rPr>
+          <w:rFonts w:ascii="Verdana" w:hAnsi="Verdana"/>
+        </w:rPr>
+        <w:t xml:space="preserve"> o sentido de propósito que deve </w:t>
+      </w:r>
+      <w:r>
+        <w:rPr>
+          <w:rFonts w:ascii="Verdana" w:hAnsi="Verdana"/>
+        </w:rPr>
+        <w:t>existir</w:t>
+      </w:r>
+      <w:r>
+        <w:rPr>
+          <w:rFonts w:ascii="Verdana" w:hAnsi="Verdana"/>
+        </w:rPr>
+        <w:t xml:space="preserve"> </w:t>
+      </w:r>
+      <w:r>
+        <w:rPr>
+          <w:rFonts w:ascii="Verdana" w:hAnsi="Verdana"/>
+        </w:rPr>
+        <w:t>a cada atividade realizada</w:t>
+      </w:r>
+      <w:r>
+        <w:rPr>
+          <w:rFonts w:ascii="Verdana" w:hAnsi="Verdana"/>
+        </w:rPr>
+        <w:t>.</w:t>
+      </w:r>
+      <w:r>
+        <w:rPr>
+          <w:rFonts w:ascii="Verdana" w:hAnsi="Verdana"/>
+        </w:rPr>
+        <w:t xml:space="preserve"> É isso que nos movimenta, nos faz lhe dar com pessoas, criar vínculos,</w:t>
+      </w:r>
+      <w:r>
+        <w:rPr>
+          <w:rFonts w:ascii="Verdana" w:hAnsi="Verdana"/>
+        </w:rPr>
+        <w:t xml:space="preserve"> e</w:t>
+      </w:r>
+      <w:r>
+        <w:rPr>
+          <w:rFonts w:ascii="Verdana" w:hAnsi="Verdana"/>
+        </w:rPr>
+        <w:t xml:space="preserve"> nos inspira </w:t>
+      </w:r>
+      <w:r>
+        <w:rPr>
+          <w:rFonts w:ascii="Verdana" w:hAnsi="Verdana"/>
+        </w:rPr>
+        <w:t>na busca de</w:t>
+      </w:r>
+      <w:r>
+        <w:rPr>
+          <w:rFonts w:ascii="Verdana" w:hAnsi="Verdana"/>
+        </w:rPr>
+        <w:t xml:space="preserve"> novos conhecimentos.</w:t>
+      </w:r>
+      <w:r>
+        <w:rPr>
+          <w:rFonts w:ascii="Verdana" w:hAnsi="Verdana"/>
+        </w:rPr>
+        <w:t xml:space="preserve"> </w:t>
       </w:r>
     </w:p>
     <w:sectPr>
@@ -1881,7 +2567,7 @@
       <w:headerReference w:type="first" r:id="rId19"/>
       <w:footerReference w:type="first" r:id="rId20"/>
       <w:pgSz w:w="11907" w:h="16839"/>
-      <w:pgMar w:top="1134" w:right="1134" w:bottom="1673" w:left="1134" w:header="709" w:footer="1134" w:gutter="0"/>
+      <w:pgMar w:top="851" w:right="1134" w:bottom="1276" w:left="1134" w:header="709" w:footer="1134" w:gutter="0"/>
       <w:pgNumType w:start="1"/>
       <w:cols w:space="720"/>
       <w:titlePg/>
@@ -2123,6 +2809,95 @@
 <file path=word/numbering.xml><?xml version="1.0" encoding="utf-8"?>
 <w:numbering xmlns:wpc="http://schemas.microsoft.com/office/word/2010/wordprocessingCanvas" xmlns:cx="http://schemas.microsoft.com/office/drawing/2014/chartex" xmlns:cx1="http://schemas.microsoft.com/office/drawing/2015/9/8/chartex" xmlns:cx2="http://schemas.microsoft.com/office/drawing/2015/10/21/chartex" xmlns:cx3="http://schemas.microsoft.com/office/drawing/2016/5/9/chartex" xmlns:cx4="http://schemas.microsoft.com/office/drawing/2016/5/10/chartex" xmlns:cx5="http://schemas.microsoft.com/office/drawing/2016/5/11/chartex" xmlns:cx6="http://schemas.microsoft.com/office/drawing/2016/5/12/chartex" xmlns:cx7="http://schemas.microsoft.com/office/drawing/2016/5/13/chartex" xmlns:cx8="http://schemas.microsoft.com/office/drawing/2016/5/14/chartex" xmlns:mc="http://schemas.openxmlformats.org/markup-compatibility/2006" xmlns:aink="http://schemas.microsoft.com/office/drawing/2016/ink" xmlns:am3d="http://schemas.microsoft.com/office/drawing/2017/model3d" xmlns:o="urn:schemas-microsoft-com:office:office" xmlns:r="http://schemas.openxmlformats.org/officeDocument/2006/relationships" xmlns:m="http://schemas.openxmlformats.org/officeDocument/2006/math" xmlns:v="urn:schemas-microsoft-com:vml" xmlns:wp14="http://schemas.microsoft.com/office/word/2010/wordprocessingDrawing" xmlns:wp="http://schemas.openxmlformats.org/drawingml/2006/wordprocessingDrawing" xmlns:w10="urn:schemas-microsoft-com:office:word" xmlns:w="http://schemas.openxmlformats.org/wordprocessingml/2006/main" xmlns:w14="http://schemas.microsoft.com/office/word/2010/wordml" xmlns:w15="http://schemas.microsoft.com/office/word/2012/wordml" xmlns:w16cex="http://schemas.microsoft.com/office/word/2018/wordml/cex" xmlns:w16cid="http://schemas.microsoft.com/office/word/2016/wordml/cid" xmlns:w16="http://schemas.microsoft.com/office/word/2018/wordml" xmlns:w16se="http://schemas.microsoft.com/office/word/2015/wordml/symex" xmlns:wpg="http://schemas.microsoft.com/office/word/2010/wordprocessingGroup" xmlns:wpi="http://schemas.microsoft.com/office/word/2010/wordprocessingInk" xmlns:wne="http://schemas.microsoft.com/office/word/2006/wordml" xmlns:wps="http://schemas.microsoft.com/office/word/2010/wordprocessingShape" mc:Ignorable="w14 w15 w16se w16cid w16 w16cex wp14">
   <w:abstractNum w:abstractNumId="0" w15:restartNumberingAfterBreak="0">
+    <w:nsid w:val="17BB2211"/>
+    <w:multiLevelType w:val="hybridMultilevel"/>
+    <w:tmpl w:val="9B104A32"/>
+    <w:lvl w:ilvl="0" w:tplc="04160017">
+      <w:start w:val="1"/>
+      <w:numFmt w:val="lowerLetter"/>
+      <w:lvlText w:val="%1)"/>
+      <w:lvlJc w:val="left"/>
+      <w:pPr>
+        <w:ind w:left="720" w:hanging="360"/>
+      </w:pPr>
+      <w:rPr>
+        <w:rFonts w:hint="default"/>
+      </w:rPr>
+    </w:lvl>
+    <w:lvl w:ilvl="1" w:tplc="04160019" w:tentative="1">
+      <w:start w:val="1"/>
+      <w:numFmt w:val="lowerLetter"/>
+      <w:lvlText w:val="%2."/>
+      <w:lvlJc w:val="left"/>
+      <w:pPr>
+        <w:ind w:left="1440" w:hanging="360"/>
+      </w:pPr>
+    </w:lvl>
+    <w:lvl w:ilvl="2" w:tplc="0416001B" w:tentative="1">
+      <w:start w:val="1"/>
+      <w:numFmt w:val="lowerRoman"/>
+      <w:lvlText w:val="%3."/>
+      <w:lvlJc w:val="right"/>
+      <w:pPr>
+        <w:ind w:left="2160" w:hanging="180"/>
+      </w:pPr>
+    </w:lvl>
+    <w:lvl w:ilvl="3" w:tplc="0416000F" w:tentative="1">
+      <w:start w:val="1"/>
+      <w:numFmt w:val="decimal"/>
+      <w:lvlText w:val="%4."/>
+      <w:lvlJc w:val="left"/>
+      <w:pPr>
+        <w:ind w:left="2880" w:hanging="360"/>
+      </w:pPr>
+    </w:lvl>
+    <w:lvl w:ilvl="4" w:tplc="04160019" w:tentative="1">
+      <w:start w:val="1"/>
+      <w:numFmt w:val="lowerLetter"/>
+      <w:lvlText w:val="%5."/>
+      <w:lvlJc w:val="left"/>
+      <w:pPr>
+        <w:ind w:left="3600" w:hanging="360"/>
+      </w:pPr>
+    </w:lvl>
+    <w:lvl w:ilvl="5" w:tplc="0416001B" w:tentative="1">
+      <w:start w:val="1"/>
+      <w:numFmt w:val="lowerRoman"/>
+      <w:lvlText w:val="%6."/>
+      <w:lvlJc w:val="right"/>
+      <w:pPr>
+        <w:ind w:left="4320" w:hanging="180"/>
+      </w:pPr>
+    </w:lvl>
+    <w:lvl w:ilvl="6" w:tplc="0416000F" w:tentative="1">
+      <w:start w:val="1"/>
+      <w:numFmt w:val="decimal"/>
+      <w:lvlText w:val="%7."/>
+      <w:lvlJc w:val="left"/>
+      <w:pPr>
+        <w:ind w:left="5040" w:hanging="360"/>
+      </w:pPr>
+    </w:lvl>
+    <w:lvl w:ilvl="7" w:tplc="04160019" w:tentative="1">
+      <w:start w:val="1"/>
+      <w:numFmt w:val="lowerLetter"/>
+      <w:lvlText w:val="%8."/>
+      <w:lvlJc w:val="left"/>
+      <w:pPr>
+        <w:ind w:left="5760" w:hanging="360"/>
+      </w:pPr>
+    </w:lvl>
+    <w:lvl w:ilvl="8" w:tplc="0416001B" w:tentative="1">
+      <w:start w:val="1"/>
+      <w:numFmt w:val="lowerRoman"/>
+      <w:lvlText w:val="%9."/>
+      <w:lvlJc w:val="right"/>
+      <w:pPr>
+        <w:ind w:left="6480" w:hanging="180"/>
+      </w:pPr>
+    </w:lvl>
+  </w:abstractNum>
+  <w:abstractNum w:abstractNumId="1" w15:restartNumberingAfterBreak="0">
     <w:nsid w:val="20D11CE1"/>
     <w:multiLevelType w:val="multilevel"/>
     <w:tmpl w:val="24B69FFC"/>
@@ -2237,7 +3012,387 @@
       </w:pPr>
     </w:lvl>
   </w:abstractNum>
-  <w:abstractNum w:abstractNumId="1" w15:restartNumberingAfterBreak="0">
+  <w:abstractNum w:abstractNumId="2" w15:restartNumberingAfterBreak="0">
+    <w:nsid w:val="35F374CC"/>
+    <w:multiLevelType w:val="hybridMultilevel"/>
+    <w:tmpl w:val="37BC7248"/>
+    <w:lvl w:ilvl="0" w:tplc="04160017">
+      <w:start w:val="1"/>
+      <w:numFmt w:val="lowerLetter"/>
+      <w:lvlText w:val="%1)"/>
+      <w:lvlJc w:val="left"/>
+      <w:pPr>
+        <w:ind w:left="720" w:hanging="360"/>
+      </w:pPr>
+      <w:rPr>
+        <w:rFonts w:hint="default"/>
+      </w:rPr>
+    </w:lvl>
+    <w:lvl w:ilvl="1" w:tplc="04160019" w:tentative="1">
+      <w:start w:val="1"/>
+      <w:numFmt w:val="lowerLetter"/>
+      <w:lvlText w:val="%2."/>
+      <w:lvlJc w:val="left"/>
+      <w:pPr>
+        <w:ind w:left="1440" w:hanging="360"/>
+      </w:pPr>
+    </w:lvl>
+    <w:lvl w:ilvl="2" w:tplc="0416001B" w:tentative="1">
+      <w:start w:val="1"/>
+      <w:numFmt w:val="lowerRoman"/>
+      <w:lvlText w:val="%3."/>
+      <w:lvlJc w:val="right"/>
+      <w:pPr>
+        <w:ind w:left="2160" w:hanging="180"/>
+      </w:pPr>
+    </w:lvl>
+    <w:lvl w:ilvl="3" w:tplc="0416000F" w:tentative="1">
+      <w:start w:val="1"/>
+      <w:numFmt w:val="decimal"/>
+      <w:lvlText w:val="%4."/>
+      <w:lvlJc w:val="left"/>
+      <w:pPr>
+        <w:ind w:left="2880" w:hanging="360"/>
+      </w:pPr>
+    </w:lvl>
+    <w:lvl w:ilvl="4" w:tplc="04160019" w:tentative="1">
+      <w:start w:val="1"/>
+      <w:numFmt w:val="lowerLetter"/>
+      <w:lvlText w:val="%5."/>
+      <w:lvlJc w:val="left"/>
+      <w:pPr>
+        <w:ind w:left="3600" w:hanging="360"/>
+      </w:pPr>
+    </w:lvl>
+    <w:lvl w:ilvl="5" w:tplc="0416001B" w:tentative="1">
+      <w:start w:val="1"/>
+      <w:numFmt w:val="lowerRoman"/>
+      <w:lvlText w:val="%6."/>
+      <w:lvlJc w:val="right"/>
+      <w:pPr>
+        <w:ind w:left="4320" w:hanging="180"/>
+      </w:pPr>
+    </w:lvl>
+    <w:lvl w:ilvl="6" w:tplc="0416000F" w:tentative="1">
+      <w:start w:val="1"/>
+      <w:numFmt w:val="decimal"/>
+      <w:lvlText w:val="%7."/>
+      <w:lvlJc w:val="left"/>
+      <w:pPr>
+        <w:ind w:left="5040" w:hanging="360"/>
+      </w:pPr>
+    </w:lvl>
+    <w:lvl w:ilvl="7" w:tplc="04160019" w:tentative="1">
+      <w:start w:val="1"/>
+      <w:numFmt w:val="lowerLetter"/>
+      <w:lvlText w:val="%8."/>
+      <w:lvlJc w:val="left"/>
+      <w:pPr>
+        <w:ind w:left="5760" w:hanging="360"/>
+      </w:pPr>
+    </w:lvl>
+    <w:lvl w:ilvl="8" w:tplc="0416001B" w:tentative="1">
+      <w:start w:val="1"/>
+      <w:numFmt w:val="lowerRoman"/>
+      <w:lvlText w:val="%9."/>
+      <w:lvlJc w:val="right"/>
+      <w:pPr>
+        <w:ind w:left="6480" w:hanging="180"/>
+      </w:pPr>
+    </w:lvl>
+  </w:abstractNum>
+  <w:abstractNum w:abstractNumId="3" w15:restartNumberingAfterBreak="0">
+    <w:nsid w:val="401A556E"/>
+    <w:multiLevelType w:val="hybridMultilevel"/>
+    <w:tmpl w:val="22741A96"/>
+    <w:lvl w:ilvl="0" w:tplc="04160017">
+      <w:start w:val="1"/>
+      <w:numFmt w:val="lowerLetter"/>
+      <w:lvlText w:val="%1)"/>
+      <w:lvlJc w:val="left"/>
+      <w:pPr>
+        <w:ind w:left="720" w:hanging="360"/>
+      </w:pPr>
+      <w:rPr>
+        <w:rFonts w:hint="default"/>
+      </w:rPr>
+    </w:lvl>
+    <w:lvl w:ilvl="1" w:tplc="04160019" w:tentative="1">
+      <w:start w:val="1"/>
+      <w:numFmt w:val="lowerLetter"/>
+      <w:lvlText w:val="%2."/>
+      <w:lvlJc w:val="left"/>
+      <w:pPr>
+        <w:ind w:left="1440" w:hanging="360"/>
+      </w:pPr>
+    </w:lvl>
+    <w:lvl w:ilvl="2" w:tplc="0416001B" w:tentative="1">
+      <w:start w:val="1"/>
+      <w:numFmt w:val="lowerRoman"/>
+      <w:lvlText w:val="%3."/>
+      <w:lvlJc w:val="right"/>
+      <w:pPr>
+        <w:ind w:left="2160" w:hanging="180"/>
+      </w:pPr>
+    </w:lvl>
+    <w:lvl w:ilvl="3" w:tplc="0416000F" w:tentative="1">
+      <w:start w:val="1"/>
+      <w:numFmt w:val="decimal"/>
+      <w:lvlText w:val="%4."/>
+      <w:lvlJc w:val="left"/>
+      <w:pPr>
+        <w:ind w:left="2880" w:hanging="360"/>
+      </w:pPr>
+    </w:lvl>
+    <w:lvl w:ilvl="4" w:tplc="04160019" w:tentative="1">
+      <w:start w:val="1"/>
+      <w:numFmt w:val="lowerLetter"/>
+      <w:lvlText w:val="%5."/>
+      <w:lvlJc w:val="left"/>
+      <w:pPr>
+        <w:ind w:left="3600" w:hanging="360"/>
+      </w:pPr>
+    </w:lvl>
+    <w:lvl w:ilvl="5" w:tplc="0416001B" w:tentative="1">
+      <w:start w:val="1"/>
+      <w:numFmt w:val="lowerRoman"/>
+      <w:lvlText w:val="%6."/>
+      <w:lvlJc w:val="right"/>
+      <w:pPr>
+        <w:ind w:left="4320" w:hanging="180"/>
+      </w:pPr>
+    </w:lvl>
+    <w:lvl w:ilvl="6" w:tplc="0416000F" w:tentative="1">
+      <w:start w:val="1"/>
+      <w:numFmt w:val="decimal"/>
+      <w:lvlText w:val="%7."/>
+      <w:lvlJc w:val="left"/>
+      <w:pPr>
+        <w:ind w:left="5040" w:hanging="360"/>
+      </w:pPr>
+    </w:lvl>
+    <w:lvl w:ilvl="7" w:tplc="04160019" w:tentative="1">
+      <w:start w:val="1"/>
+      <w:numFmt w:val="lowerLetter"/>
+      <w:lvlText w:val="%8."/>
+      <w:lvlJc w:val="left"/>
+      <w:pPr>
+        <w:ind w:left="5760" w:hanging="360"/>
+      </w:pPr>
+    </w:lvl>
+    <w:lvl w:ilvl="8" w:tplc="0416001B" w:tentative="1">
+      <w:start w:val="1"/>
+      <w:numFmt w:val="lowerRoman"/>
+      <w:lvlText w:val="%9."/>
+      <w:lvlJc w:val="right"/>
+      <w:pPr>
+        <w:ind w:left="6480" w:hanging="180"/>
+      </w:pPr>
+    </w:lvl>
+  </w:abstractNum>
+  <w:abstractNum w:abstractNumId="4" w15:restartNumberingAfterBreak="0">
+    <w:nsid w:val="64AB4DBD"/>
+    <w:multiLevelType w:val="hybridMultilevel"/>
+    <w:tmpl w:val="077EAF7E"/>
+    <w:lvl w:ilvl="0" w:tplc="0416000B">
+      <w:start w:val="1"/>
+      <w:numFmt w:val="bullet"/>
+      <w:lvlText w:val=""/>
+      <w:lvlJc w:val="left"/>
+      <w:pPr>
+        <w:ind w:left="720" w:hanging="360"/>
+      </w:pPr>
+      <w:rPr>
+        <w:rFonts w:ascii="Wingdings" w:hAnsi="Wingdings" w:hint="default"/>
+      </w:rPr>
+    </w:lvl>
+    <w:lvl w:ilvl="1" w:tplc="04160003" w:tentative="1">
+      <w:start w:val="1"/>
+      <w:numFmt w:val="bullet"/>
+      <w:lvlText w:val="o"/>
+      <w:lvlJc w:val="left"/>
+      <w:pPr>
+        <w:ind w:left="1440" w:hanging="360"/>
+      </w:pPr>
+      <w:rPr>
+        <w:rFonts w:ascii="Courier New" w:hAnsi="Courier New" w:cs="Courier New" w:hint="default"/>
+      </w:rPr>
+    </w:lvl>
+    <w:lvl w:ilvl="2" w:tplc="04160005" w:tentative="1">
+      <w:start w:val="1"/>
+      <w:numFmt w:val="bullet"/>
+      <w:lvlText w:val=""/>
+      <w:lvlJc w:val="left"/>
+      <w:pPr>
+        <w:ind w:left="2160" w:hanging="360"/>
+      </w:pPr>
+      <w:rPr>
+        <w:rFonts w:ascii="Wingdings" w:hAnsi="Wingdings" w:hint="default"/>
+      </w:rPr>
+    </w:lvl>
+    <w:lvl w:ilvl="3" w:tplc="04160001" w:tentative="1">
+      <w:start w:val="1"/>
+      <w:numFmt w:val="bullet"/>
+      <w:lvlText w:val=""/>
+      <w:lvlJc w:val="left"/>
+      <w:pPr>
+        <w:ind w:left="2880" w:hanging="360"/>
+      </w:pPr>
+      <w:rPr>
+        <w:rFonts w:ascii="Symbol" w:hAnsi="Symbol" w:hint="default"/>
+      </w:rPr>
+    </w:lvl>
+    <w:lvl w:ilvl="4" w:tplc="04160003" w:tentative="1">
+      <w:start w:val="1"/>
+      <w:numFmt w:val="bullet"/>
+      <w:lvlText w:val="o"/>
+      <w:lvlJc w:val="left"/>
+      <w:pPr>
+        <w:ind w:left="3600" w:hanging="360"/>
+      </w:pPr>
+      <w:rPr>
+        <w:rFonts w:ascii="Courier New" w:hAnsi="Courier New" w:cs="Courier New" w:hint="default"/>
+      </w:rPr>
+    </w:lvl>
+    <w:lvl w:ilvl="5" w:tplc="04160005" w:tentative="1">
+      <w:start w:val="1"/>
+      <w:numFmt w:val="bullet"/>
+      <w:lvlText w:val=""/>
+      <w:lvlJc w:val="left"/>
+      <w:pPr>
+        <w:ind w:left="4320" w:hanging="360"/>
+      </w:pPr>
+      <w:rPr>
+        <w:rFonts w:ascii="Wingdings" w:hAnsi="Wingdings" w:hint="default"/>
+      </w:rPr>
+    </w:lvl>
+    <w:lvl w:ilvl="6" w:tplc="04160001" w:tentative="1">
+      <w:start w:val="1"/>
+      <w:numFmt w:val="bullet"/>
+      <w:lvlText w:val=""/>
+      <w:lvlJc w:val="left"/>
+      <w:pPr>
+        <w:ind w:left="5040" w:hanging="360"/>
+      </w:pPr>
+      <w:rPr>
+        <w:rFonts w:ascii="Symbol" w:hAnsi="Symbol" w:hint="default"/>
+      </w:rPr>
+    </w:lvl>
+    <w:lvl w:ilvl="7" w:tplc="04160003" w:tentative="1">
+      <w:start w:val="1"/>
+      <w:numFmt w:val="bullet"/>
+      <w:lvlText w:val="o"/>
+      <w:lvlJc w:val="left"/>
+      <w:pPr>
+        <w:ind w:left="5760" w:hanging="360"/>
+      </w:pPr>
+      <w:rPr>
+        <w:rFonts w:ascii="Courier New" w:hAnsi="Courier New" w:cs="Courier New" w:hint="default"/>
+      </w:rPr>
+    </w:lvl>
+    <w:lvl w:ilvl="8" w:tplc="04160005" w:tentative="1">
+      <w:start w:val="1"/>
+      <w:numFmt w:val="bullet"/>
+      <w:lvlText w:val=""/>
+      <w:lvlJc w:val="left"/>
+      <w:pPr>
+        <w:ind w:left="6480" w:hanging="360"/>
+      </w:pPr>
+      <w:rPr>
+        <w:rFonts w:ascii="Wingdings" w:hAnsi="Wingdings" w:hint="default"/>
+      </w:rPr>
+    </w:lvl>
+  </w:abstractNum>
+  <w:abstractNum w:abstractNumId="5" w15:restartNumberingAfterBreak="0">
+    <w:nsid w:val="6B920FAC"/>
+    <w:multiLevelType w:val="hybridMultilevel"/>
+    <w:tmpl w:val="96DCE73C"/>
+    <w:lvl w:ilvl="0" w:tplc="04160017">
+      <w:start w:val="1"/>
+      <w:numFmt w:val="lowerLetter"/>
+      <w:lvlText w:val="%1)"/>
+      <w:lvlJc w:val="left"/>
+      <w:pPr>
+        <w:ind w:left="720" w:hanging="360"/>
+      </w:pPr>
+      <w:rPr>
+        <w:rFonts w:hint="default"/>
+      </w:rPr>
+    </w:lvl>
+    <w:lvl w:ilvl="1" w:tplc="04160019" w:tentative="1">
+      <w:start w:val="1"/>
+      <w:numFmt w:val="lowerLetter"/>
+      <w:lvlText w:val="%2."/>
+      <w:lvlJc w:val="left"/>
+      <w:pPr>
+        <w:ind w:left="1440" w:hanging="360"/>
+      </w:pPr>
+    </w:lvl>
+    <w:lvl w:ilvl="2" w:tplc="0416001B" w:tentative="1">
+      <w:start w:val="1"/>
+      <w:numFmt w:val="lowerRoman"/>
+      <w:lvlText w:val="%3."/>
+      <w:lvlJc w:val="right"/>
+      <w:pPr>
+        <w:ind w:left="2160" w:hanging="180"/>
+      </w:pPr>
+    </w:lvl>
+    <w:lvl w:ilvl="3" w:tplc="0416000F" w:tentative="1">
+      <w:start w:val="1"/>
+      <w:numFmt w:val="decimal"/>
+      <w:lvlText w:val="%4."/>
+      <w:lvlJc w:val="left"/>
+      <w:pPr>
+        <w:ind w:left="2880" w:hanging="360"/>
+      </w:pPr>
+    </w:lvl>
+    <w:lvl w:ilvl="4" w:tplc="04160019" w:tentative="1">
+      <w:start w:val="1"/>
+      <w:numFmt w:val="lowerLetter"/>
+      <w:lvlText w:val="%5."/>
+      <w:lvlJc w:val="left"/>
+      <w:pPr>
+        <w:ind w:left="3600" w:hanging="360"/>
+      </w:pPr>
+    </w:lvl>
+    <w:lvl w:ilvl="5" w:tplc="0416001B" w:tentative="1">
+      <w:start w:val="1"/>
+      <w:numFmt w:val="lowerRoman"/>
+      <w:lvlText w:val="%6."/>
+      <w:lvlJc w:val="right"/>
+      <w:pPr>
+        <w:ind w:left="4320" w:hanging="180"/>
+      </w:pPr>
+    </w:lvl>
+    <w:lvl w:ilvl="6" w:tplc="0416000F" w:tentative="1">
+      <w:start w:val="1"/>
+      <w:numFmt w:val="decimal"/>
+      <w:lvlText w:val="%7."/>
+      <w:lvlJc w:val="left"/>
+      <w:pPr>
+        <w:ind w:left="5040" w:hanging="360"/>
+      </w:pPr>
+    </w:lvl>
+    <w:lvl w:ilvl="7" w:tplc="04160019" w:tentative="1">
+      <w:start w:val="1"/>
+      <w:numFmt w:val="lowerLetter"/>
+      <w:lvlText w:val="%8."/>
+      <w:lvlJc w:val="left"/>
+      <w:pPr>
+        <w:ind w:left="5760" w:hanging="360"/>
+      </w:pPr>
+    </w:lvl>
+    <w:lvl w:ilvl="8" w:tplc="0416001B" w:tentative="1">
+      <w:start w:val="1"/>
+      <w:numFmt w:val="lowerRoman"/>
+      <w:lvlText w:val="%9."/>
+      <w:lvlJc w:val="right"/>
+      <w:pPr>
+        <w:ind w:left="6480" w:hanging="180"/>
+      </w:pPr>
+    </w:lvl>
+  </w:abstractNum>
+  <w:abstractNum w:abstractNumId="6" w15:restartNumberingAfterBreak="0">
     <w:nsid w:val="7C9D73EF"/>
     <w:multiLevelType w:val="multilevel"/>
     <w:tmpl w:val="C64261D2"/>
@@ -2360,10 +3515,25 @@
     </w:lvl>
   </w:abstractNum>
   <w:num w:numId="1">
+    <w:abstractNumId w:val="6"/>
+  </w:num>
+  <w:num w:numId="2">
     <w:abstractNumId w:val="1"/>
   </w:num>
-  <w:num w:numId="2">
+  <w:num w:numId="3">
     <w:abstractNumId w:val="0"/>
+  </w:num>
+  <w:num w:numId="4">
+    <w:abstractNumId w:val="2"/>
+  </w:num>
+  <w:num w:numId="5">
+    <w:abstractNumId w:val="3"/>
+  </w:num>
+  <w:num w:numId="6">
+    <w:abstractNumId w:val="4"/>
+  </w:num>
+  <w:num w:numId="7">
+    <w:abstractNumId w:val="5"/>
   </w:num>
 </w:numbering>
 </file>

</xml_diff>